<commit_message>
A dokumentum befejezve, majd később pdf-é alakítás (A git feltalálója még nem halt meg, ez hörcsög lesz)
</commit_message>
<xml_diff>
--- a/Kettő Akusztikus Pál Utcai Srác.docx
+++ b/Kettő Akusztikus Pál Utcai Srác.docx
@@ -6,12 +6,14 @@
       <w:pPr>
         <w:jc w:val="center"/>
         <w:rPr>
-          <w:sz w:val="56"/>
-        </w:rPr>
-      </w:pPr>
-      <w:r>
-        <w:rPr>
-          <w:sz w:val="56"/>
+          <w:rFonts w:ascii="Franklin Gothic Demi" w:hAnsi="Franklin Gothic Demi"/>
+          <w:sz w:val="72"/>
+        </w:rPr>
+      </w:pPr>
+      <w:r>
+        <w:rPr>
+          <w:rFonts w:ascii="Franklin Gothic Demi" w:hAnsi="Franklin Gothic Demi"/>
+          <w:sz w:val="72"/>
         </w:rPr>
         <w:t>Kettő Akusztikus Pál Utcai Srác</w:t>
       </w:r>
@@ -32,219 +34,440 @@
     </w:p>
     <w:p>
       <w:pPr>
-        <w:rPr>
-          <w:sz w:val="44"/>
-          <w:u w:val="single"/>
-        </w:rPr>
-      </w:pPr>
-      <w:r>
-        <w:rPr>
-          <w:sz w:val="44"/>
-          <w:u w:val="single"/>
-        </w:rPr>
-        <w:t>Működése</w:t>
-      </w:r>
-      <w:r>
-        <w:rPr>
-          <w:sz w:val="44"/>
-          <w:u w:val="single"/>
-        </w:rPr>
-        <w:t>:</w:t>
+        <w:spacing w:before="100" w:beforeAutospacing="1" w:after="100" w:afterAutospacing="1" w:line="240" w:lineRule="auto"/>
+        <w:outlineLvl w:val="2"/>
+        <w:rPr>
+          <w:rFonts w:ascii="Times New Roman" w:eastAsia="Times New Roman" w:hAnsi="Times New Roman" w:cs="Times New Roman"/>
+          <w:b/>
+          <w:bCs/>
+          <w:sz w:val="40"/>
+          <w:szCs w:val="27"/>
+          <w:lang w:eastAsia="hu-HU"/>
+        </w:rPr>
+      </w:pPr>
+      <w:r>
+        <w:rPr>
+          <w:rFonts w:ascii="Times New Roman" w:eastAsia="Times New Roman" w:hAnsi="Times New Roman" w:cs="Times New Roman"/>
+          <w:b/>
+          <w:bCs/>
+          <w:sz w:val="40"/>
+          <w:szCs w:val="27"/>
+          <w:lang w:eastAsia="hu-HU"/>
+        </w:rPr>
+        <w:t>Bevezetés</w:t>
       </w:r>
     </w:p>
     <w:p>
       <w:pPr>
-        <w:rPr>
-          <w:sz w:val="36"/>
-        </w:rPr>
-      </w:pPr>
-      <w:r>
-        <w:rPr>
-          <w:sz w:val="36"/>
-        </w:rPr>
-        <w:t xml:space="preserve">A program lekérdezi, hogy </w:t>
-      </w:r>
-      <w:proofErr w:type="gramStart"/>
-      <w:r>
-        <w:rPr>
-          <w:sz w:val="36"/>
-        </w:rPr>
-        <w:t>a</w:t>
-      </w:r>
-      <w:proofErr w:type="gramEnd"/>
-      <w:r>
-        <w:rPr>
-          <w:sz w:val="36"/>
-        </w:rPr>
-        <w:t xml:space="preserve"> </w:t>
-      </w:r>
-      <w:proofErr w:type="spellStart"/>
-      <w:r>
-        <w:rPr>
-          <w:sz w:val="36"/>
-        </w:rPr>
-        <w:t>user</w:t>
-      </w:r>
-      <w:proofErr w:type="spellEnd"/>
-      <w:r>
-        <w:rPr>
-          <w:sz w:val="36"/>
-        </w:rPr>
-        <w:t xml:space="preserve"> szeretné-e saját adatot hozzáadni akármelyik listához, ezáltal 2 lehetősége van, a y és az n.</w:t>
+        <w:spacing w:before="100" w:beforeAutospacing="1" w:after="100" w:afterAutospacing="1" w:line="240" w:lineRule="auto"/>
+        <w:ind w:firstLine="708"/>
+        <w:rPr>
+          <w:rFonts w:ascii="Times New Roman" w:eastAsia="Times New Roman" w:hAnsi="Times New Roman" w:cs="Times New Roman"/>
+          <w:sz w:val="36"/>
+          <w:szCs w:val="24"/>
+          <w:lang w:eastAsia="hu-HU"/>
+        </w:rPr>
+      </w:pPr>
+      <w:r>
+        <w:rPr>
+          <w:rFonts w:ascii="Times New Roman" w:eastAsia="Times New Roman" w:hAnsi="Times New Roman" w:cs="Times New Roman"/>
+          <w:sz w:val="36"/>
+          <w:szCs w:val="24"/>
+          <w:lang w:eastAsia="hu-HU"/>
+        </w:rPr>
+        <w:t>A program, lehetővé teszi osztályok vagy csoportok adatainak kezelését és elemzését, különös tekintettel az egyes tagok testtömegindexére (BMI).</w:t>
       </w:r>
     </w:p>
     <w:p>
       <w:pPr>
-        <w:pStyle w:val="Listaszerbekezds"/>
+        <w:spacing w:before="100" w:beforeAutospacing="1" w:after="100" w:afterAutospacing="1" w:line="240" w:lineRule="auto"/>
+        <w:outlineLvl w:val="2"/>
+        <w:rPr>
+          <w:rFonts w:ascii="Times New Roman" w:eastAsia="Times New Roman" w:hAnsi="Times New Roman" w:cs="Times New Roman"/>
+          <w:b/>
+          <w:bCs/>
+          <w:sz w:val="40"/>
+          <w:szCs w:val="27"/>
+          <w:lang w:eastAsia="hu-HU"/>
+        </w:rPr>
+      </w:pPr>
+      <w:r>
+        <w:rPr>
+          <w:rFonts w:ascii="Times New Roman" w:eastAsia="Times New Roman" w:hAnsi="Times New Roman" w:cs="Times New Roman"/>
+          <w:b/>
+          <w:bCs/>
+          <w:sz w:val="40"/>
+          <w:szCs w:val="27"/>
+          <w:lang w:eastAsia="hu-HU"/>
+        </w:rPr>
+        <w:t>Funkciók</w:t>
+      </w:r>
+    </w:p>
+    <w:p>
+      <w:pPr>
         <w:numPr>
           <w:ilvl w:val="0"/>
-          <w:numId w:val="5"/>
+          <w:numId w:val="6"/>
         </w:numPr>
-        <w:rPr>
-          <w:sz w:val="36"/>
-        </w:rPr>
-      </w:pPr>
-      <w:r>
-        <w:rPr>
-          <w:sz w:val="36"/>
-        </w:rPr>
-        <w:t xml:space="preserve">Ha y a válasz, akkor megkérdi melyik fájlba szeretne írni </w:t>
-      </w:r>
-      <w:proofErr w:type="gramStart"/>
-      <w:r>
-        <w:rPr>
-          <w:sz w:val="36"/>
-        </w:rPr>
-        <w:t>a</w:t>
-      </w:r>
-      <w:proofErr w:type="gramEnd"/>
-      <w:r>
-        <w:rPr>
-          <w:sz w:val="36"/>
-        </w:rPr>
-        <w:t xml:space="preserve"> </w:t>
-      </w:r>
-      <w:proofErr w:type="spellStart"/>
-      <w:r>
-        <w:rPr>
-          <w:sz w:val="36"/>
-        </w:rPr>
-        <w:t>user</w:t>
-      </w:r>
-      <w:proofErr w:type="spellEnd"/>
+        <w:spacing w:before="100" w:beforeAutospacing="1" w:after="100" w:afterAutospacing="1" w:line="240" w:lineRule="auto"/>
+        <w:rPr>
+          <w:rFonts w:ascii="Times New Roman" w:eastAsia="Times New Roman" w:hAnsi="Times New Roman" w:cs="Times New Roman"/>
+          <w:sz w:val="36"/>
+          <w:szCs w:val="24"/>
+          <w:lang w:eastAsia="hu-HU"/>
+        </w:rPr>
+      </w:pPr>
+      <w:r>
+        <w:rPr>
+          <w:rFonts w:ascii="Times New Roman" w:eastAsia="Times New Roman" w:hAnsi="Times New Roman" w:cs="Times New Roman"/>
+          <w:b/>
+          <w:bCs/>
+          <w:sz w:val="36"/>
+          <w:szCs w:val="24"/>
+          <w:lang w:eastAsia="hu-HU"/>
+        </w:rPr>
+        <w:t>Adatok beolvasása:</w:t>
+      </w:r>
+      <w:r>
+        <w:rPr>
+          <w:rFonts w:ascii="Times New Roman" w:eastAsia="Times New Roman" w:hAnsi="Times New Roman" w:cs="Times New Roman"/>
+          <w:sz w:val="36"/>
+          <w:szCs w:val="24"/>
+          <w:lang w:eastAsia="hu-HU"/>
+        </w:rPr>
+        <w:t xml:space="preserve"> A program lehetőséget nyújt külső fájlok beolvasására, amelyek tartalmazzák az osztály tagjainak magasságát, súlyát, nevét és életkorát.</w:t>
+      </w:r>
     </w:p>
     <w:p>
       <w:pPr>
-        <w:pStyle w:val="Listaszerbekezds"/>
         <w:numPr>
           <w:ilvl w:val="0"/>
-          <w:numId w:val="5"/>
+          <w:numId w:val="6"/>
         </w:numPr>
-        <w:rPr>
-          <w:sz w:val="36"/>
-        </w:rPr>
-      </w:pPr>
-      <w:r>
-        <w:rPr>
-          <w:sz w:val="36"/>
-        </w:rPr>
-        <w:t xml:space="preserve">Ha n akkor </w:t>
-      </w:r>
-      <w:proofErr w:type="spellStart"/>
-      <w:r>
-        <w:rPr>
-          <w:sz w:val="36"/>
-        </w:rPr>
-        <w:t>legkérdi</w:t>
-      </w:r>
-      <w:proofErr w:type="spellEnd"/>
-      <w:r>
-        <w:rPr>
-          <w:sz w:val="36"/>
-        </w:rPr>
-        <w:t xml:space="preserve"> melyik lista adatait szeretné megtekinteni, és használni</w:t>
+        <w:spacing w:before="100" w:beforeAutospacing="1" w:after="100" w:afterAutospacing="1" w:line="240" w:lineRule="auto"/>
+        <w:rPr>
+          <w:rFonts w:ascii="Times New Roman" w:eastAsia="Times New Roman" w:hAnsi="Times New Roman" w:cs="Times New Roman"/>
+          <w:sz w:val="36"/>
+          <w:szCs w:val="24"/>
+          <w:lang w:eastAsia="hu-HU"/>
+        </w:rPr>
+      </w:pPr>
+      <w:r>
+        <w:rPr>
+          <w:rFonts w:ascii="Times New Roman" w:eastAsia="Times New Roman" w:hAnsi="Times New Roman" w:cs="Times New Roman"/>
+          <w:b/>
+          <w:bCs/>
+          <w:sz w:val="36"/>
+          <w:szCs w:val="24"/>
+          <w:lang w:eastAsia="hu-HU"/>
+        </w:rPr>
+        <w:t>BMI kiszámítása:</w:t>
+      </w:r>
+      <w:r>
+        <w:rPr>
+          <w:rFonts w:ascii="Times New Roman" w:eastAsia="Times New Roman" w:hAnsi="Times New Roman" w:cs="Times New Roman"/>
+          <w:sz w:val="36"/>
+          <w:szCs w:val="24"/>
+          <w:lang w:eastAsia="hu-HU"/>
+        </w:rPr>
+        <w:t xml:space="preserve"> A BMI (testtömegindex) kiszámítása a megadott adatok alapján. Az eredmények alapján az egyes tagokat az alacsony testsúlyú, normális testsúlyú, túlsúlyos vagy elhízott kategóriákba sorolja.</w:t>
       </w:r>
     </w:p>
     <w:p>
       <w:pPr>
-        <w:rPr>
-          <w:sz w:val="36"/>
-        </w:rPr>
-      </w:pPr>
-      <w:r>
-        <w:rPr>
-          <w:sz w:val="36"/>
-        </w:rPr>
-        <w:t xml:space="preserve">Miután ezzel végzett a felhasználó, lekérdi, hogy a listában lévő személyek közül random emberét vagy egy saját döntés alapján lévő személy </w:t>
-      </w:r>
-      <w:proofErr w:type="gramStart"/>
-      <w:r>
-        <w:rPr>
-          <w:sz w:val="36"/>
-        </w:rPr>
-        <w:t>BMI(</w:t>
-      </w:r>
-      <w:proofErr w:type="gramEnd"/>
-      <w:r>
-        <w:rPr>
-          <w:sz w:val="36"/>
-        </w:rPr>
-        <w:t xml:space="preserve">Body </w:t>
-      </w:r>
-      <w:proofErr w:type="spellStart"/>
-      <w:r>
-        <w:rPr>
-          <w:sz w:val="36"/>
-        </w:rPr>
-        <w:t>Mass</w:t>
-      </w:r>
-      <w:proofErr w:type="spellEnd"/>
-      <w:r>
-        <w:rPr>
-          <w:sz w:val="36"/>
-        </w:rPr>
-        <w:t xml:space="preserve"> Index)-jét szeretné megtekinteni.</w:t>
+        <w:numPr>
+          <w:ilvl w:val="0"/>
+          <w:numId w:val="6"/>
+        </w:numPr>
+        <w:spacing w:before="100" w:beforeAutospacing="1" w:after="100" w:afterAutospacing="1" w:line="240" w:lineRule="auto"/>
+        <w:rPr>
+          <w:rFonts w:ascii="Times New Roman" w:eastAsia="Times New Roman" w:hAnsi="Times New Roman" w:cs="Times New Roman"/>
+          <w:sz w:val="36"/>
+          <w:szCs w:val="24"/>
+          <w:lang w:eastAsia="hu-HU"/>
+        </w:rPr>
+      </w:pPr>
+      <w:r>
+        <w:rPr>
+          <w:rFonts w:ascii="Times New Roman" w:eastAsia="Times New Roman" w:hAnsi="Times New Roman" w:cs="Times New Roman"/>
+          <w:b/>
+          <w:bCs/>
+          <w:sz w:val="36"/>
+          <w:szCs w:val="24"/>
+          <w:lang w:eastAsia="hu-HU"/>
+        </w:rPr>
+        <w:t>Adatok megtekintése:</w:t>
+      </w:r>
+      <w:r>
+        <w:rPr>
+          <w:rFonts w:ascii="Times New Roman" w:eastAsia="Times New Roman" w:hAnsi="Times New Roman" w:cs="Times New Roman"/>
+          <w:sz w:val="36"/>
+          <w:szCs w:val="24"/>
+          <w:lang w:eastAsia="hu-HU"/>
+        </w:rPr>
+        <w:t xml:space="preserve"> A felhasználó képes megtekinteni az osztály tagjainak listáját és választhat, hogy kinek a BMI-jét szeretné tudni, vagy választhat random tagot is.</w:t>
       </w:r>
     </w:p>
     <w:p>
       <w:pPr>
-        <w:rPr>
-          <w:sz w:val="36"/>
-        </w:rPr>
-      </w:pPr>
-      <w:r>
-        <w:rPr>
-          <w:sz w:val="36"/>
-        </w:rPr>
-        <w:t xml:space="preserve">A BMI arra szolgál, hogy </w:t>
-      </w:r>
-      <w:proofErr w:type="gramStart"/>
-      <w:r>
-        <w:rPr>
-          <w:sz w:val="36"/>
-        </w:rPr>
-        <w:t>a</w:t>
-      </w:r>
-      <w:proofErr w:type="gramEnd"/>
-      <w:r>
-        <w:rPr>
-          <w:sz w:val="36"/>
-        </w:rPr>
-        <w:t xml:space="preserve"> </w:t>
-      </w:r>
+        <w:numPr>
+          <w:ilvl w:val="0"/>
+          <w:numId w:val="6"/>
+        </w:numPr>
+        <w:spacing w:before="100" w:beforeAutospacing="1" w:after="100" w:afterAutospacing="1" w:line="240" w:lineRule="auto"/>
+        <w:rPr>
+          <w:rFonts w:ascii="Times New Roman" w:eastAsia="Times New Roman" w:hAnsi="Times New Roman" w:cs="Times New Roman"/>
+          <w:sz w:val="36"/>
+          <w:szCs w:val="24"/>
+          <w:lang w:eastAsia="hu-HU"/>
+        </w:rPr>
+      </w:pPr>
+      <w:r>
+        <w:rPr>
+          <w:rFonts w:ascii="Times New Roman" w:eastAsia="Times New Roman" w:hAnsi="Times New Roman" w:cs="Times New Roman"/>
+          <w:b/>
+          <w:bCs/>
+          <w:sz w:val="36"/>
+          <w:szCs w:val="24"/>
+          <w:lang w:eastAsia="hu-HU"/>
+        </w:rPr>
+        <w:t>Kalóriaszükséglet kiszámítása:</w:t>
+      </w:r>
+      <w:r>
+        <w:rPr>
+          <w:rFonts w:ascii="Times New Roman" w:eastAsia="Times New Roman" w:hAnsi="Times New Roman" w:cs="Times New Roman"/>
+          <w:sz w:val="36"/>
+          <w:szCs w:val="24"/>
+          <w:lang w:eastAsia="hu-HU"/>
+        </w:rPr>
+        <w:t xml:space="preserve"> A program kiszámítja az egyes tagok által elfogyasztható kalóriamennyiséget a normális BMI eléréséhez, valamint az ehhez szükséges napi kalóriabevitelt.</w:t>
+      </w:r>
+    </w:p>
+    <w:p>
+      <w:pPr>
+        <w:numPr>
+          <w:ilvl w:val="0"/>
+          <w:numId w:val="6"/>
+        </w:numPr>
+        <w:spacing w:before="100" w:beforeAutospacing="1" w:after="100" w:afterAutospacing="1" w:line="240" w:lineRule="auto"/>
+        <w:rPr>
+          <w:rFonts w:ascii="Times New Roman" w:eastAsia="Times New Roman" w:hAnsi="Times New Roman" w:cs="Times New Roman"/>
+          <w:sz w:val="36"/>
+          <w:szCs w:val="24"/>
+          <w:lang w:eastAsia="hu-HU"/>
+        </w:rPr>
+      </w:pPr>
+      <w:r>
+        <w:rPr>
+          <w:rFonts w:ascii="Times New Roman" w:eastAsia="Times New Roman" w:hAnsi="Times New Roman" w:cs="Times New Roman"/>
+          <w:b/>
+          <w:bCs/>
+          <w:sz w:val="36"/>
+          <w:szCs w:val="24"/>
+          <w:lang w:eastAsia="hu-HU"/>
+        </w:rPr>
+        <w:t>Adatok rendezése:</w:t>
+      </w:r>
+      <w:r>
+        <w:rPr>
+          <w:rFonts w:ascii="Times New Roman" w:eastAsia="Times New Roman" w:hAnsi="Times New Roman" w:cs="Times New Roman"/>
+          <w:sz w:val="36"/>
+          <w:szCs w:val="24"/>
+          <w:lang w:eastAsia="hu-HU"/>
+        </w:rPr>
+        <w:t xml:space="preserve"> Lehetőség van az osztály tagjainak adatait súly alapján csökkenő vagy növekvő sorrendbe rendezni, és az eredményeket egy új fájlba menteni.</w:t>
+      </w:r>
+    </w:p>
+    <w:p>
+      <w:pPr>
+        <w:numPr>
+          <w:ilvl w:val="0"/>
+          <w:numId w:val="6"/>
+        </w:numPr>
+        <w:spacing w:before="100" w:beforeAutospacing="1" w:after="100" w:afterAutospacing="1" w:line="240" w:lineRule="auto"/>
+        <w:rPr>
+          <w:rFonts w:ascii="Times New Roman" w:eastAsia="Times New Roman" w:hAnsi="Times New Roman" w:cs="Times New Roman"/>
+          <w:sz w:val="36"/>
+          <w:szCs w:val="24"/>
+          <w:lang w:eastAsia="hu-HU"/>
+        </w:rPr>
+      </w:pPr>
       <w:proofErr w:type="spellStart"/>
       <w:r>
         <w:rPr>
-          <w:sz w:val="36"/>
-        </w:rPr>
-        <w:t>user</w:t>
+          <w:rFonts w:ascii="Times New Roman" w:eastAsia="Times New Roman" w:hAnsi="Times New Roman" w:cs="Times New Roman"/>
+          <w:b/>
+          <w:bCs/>
+          <w:sz w:val="36"/>
+          <w:szCs w:val="24"/>
+          <w:lang w:eastAsia="hu-HU"/>
+        </w:rPr>
+        <w:t>Legelhízottabb</w:t>
       </w:r>
       <w:proofErr w:type="spellEnd"/>
       <w:r>
         <w:rPr>
-          <w:sz w:val="36"/>
-        </w:rPr>
-        <w:t xml:space="preserve"> láthassa, hogy a személy testsúlya megfelelő-e, ezután pedig, a normál testsúly legfelső határához kellő napi kalória mennyiséget kiírja, és mellé a testsúlyt hozzá.</w:t>
+          <w:rFonts w:ascii="Times New Roman" w:eastAsia="Times New Roman" w:hAnsi="Times New Roman" w:cs="Times New Roman"/>
+          <w:b/>
+          <w:bCs/>
+          <w:sz w:val="36"/>
+          <w:szCs w:val="24"/>
+          <w:lang w:eastAsia="hu-HU"/>
+        </w:rPr>
+        <w:t xml:space="preserve"> tag meghatározása:</w:t>
+      </w:r>
+      <w:r>
+        <w:rPr>
+          <w:rFonts w:ascii="Times New Roman" w:eastAsia="Times New Roman" w:hAnsi="Times New Roman" w:cs="Times New Roman"/>
+          <w:sz w:val="36"/>
+          <w:szCs w:val="24"/>
+          <w:lang w:eastAsia="hu-HU"/>
+        </w:rPr>
+        <w:t xml:space="preserve"> A program meghatározza és kiírja, hogy ki az osztály </w:t>
+      </w:r>
+      <w:proofErr w:type="spellStart"/>
+      <w:r>
+        <w:rPr>
+          <w:rFonts w:ascii="Times New Roman" w:eastAsia="Times New Roman" w:hAnsi="Times New Roman" w:cs="Times New Roman"/>
+          <w:sz w:val="36"/>
+          <w:szCs w:val="24"/>
+          <w:lang w:eastAsia="hu-HU"/>
+        </w:rPr>
+        <w:t>legelhízottabb</w:t>
+      </w:r>
+      <w:proofErr w:type="spellEnd"/>
+      <w:r>
+        <w:rPr>
+          <w:rFonts w:ascii="Times New Roman" w:eastAsia="Times New Roman" w:hAnsi="Times New Roman" w:cs="Times New Roman"/>
+          <w:sz w:val="36"/>
+          <w:szCs w:val="24"/>
+          <w:lang w:eastAsia="hu-HU"/>
+        </w:rPr>
+        <w:t xml:space="preserve"> tagja.</w:t>
+      </w:r>
+    </w:p>
+    <w:p>
+      <w:pPr>
+        <w:spacing w:before="100" w:beforeAutospacing="1" w:after="100" w:afterAutospacing="1" w:line="240" w:lineRule="auto"/>
+        <w:outlineLvl w:val="2"/>
+        <w:rPr>
+          <w:rFonts w:ascii="Times New Roman" w:eastAsia="Times New Roman" w:hAnsi="Times New Roman" w:cs="Times New Roman"/>
+          <w:b/>
+          <w:bCs/>
+          <w:sz w:val="36"/>
+          <w:szCs w:val="27"/>
+          <w:lang w:eastAsia="hu-HU"/>
+        </w:rPr>
+      </w:pPr>
+    </w:p>
+    <w:p>
+      <w:pPr>
+        <w:spacing w:before="100" w:beforeAutospacing="1" w:after="100" w:afterAutospacing="1" w:line="240" w:lineRule="auto"/>
+        <w:outlineLvl w:val="2"/>
+        <w:rPr>
+          <w:rFonts w:ascii="Times New Roman" w:eastAsia="Times New Roman" w:hAnsi="Times New Roman" w:cs="Times New Roman"/>
+          <w:b/>
+          <w:bCs/>
+          <w:sz w:val="40"/>
+          <w:szCs w:val="27"/>
+          <w:lang w:eastAsia="hu-HU"/>
+        </w:rPr>
+      </w:pPr>
+      <w:r>
+        <w:rPr>
+          <w:rFonts w:ascii="Times New Roman" w:eastAsia="Times New Roman" w:hAnsi="Times New Roman" w:cs="Times New Roman"/>
+          <w:b/>
+          <w:bCs/>
+          <w:sz w:val="40"/>
+          <w:szCs w:val="27"/>
+          <w:lang w:eastAsia="hu-HU"/>
+        </w:rPr>
+        <w:t>Használat</w:t>
+      </w:r>
+    </w:p>
+    <w:p>
+      <w:pPr>
+        <w:spacing w:before="100" w:beforeAutospacing="1" w:after="100" w:afterAutospacing="1" w:line="240" w:lineRule="auto"/>
+        <w:ind w:firstLine="708"/>
+        <w:rPr>
+          <w:rFonts w:ascii="Times New Roman" w:eastAsia="Times New Roman" w:hAnsi="Times New Roman" w:cs="Times New Roman"/>
+          <w:sz w:val="36"/>
+          <w:szCs w:val="24"/>
+          <w:lang w:eastAsia="hu-HU"/>
+        </w:rPr>
+      </w:pPr>
+      <w:r>
+        <w:rPr>
+          <w:rFonts w:ascii="Times New Roman" w:eastAsia="Times New Roman" w:hAnsi="Times New Roman" w:cs="Times New Roman"/>
+          <w:sz w:val="36"/>
+          <w:szCs w:val="24"/>
+          <w:lang w:eastAsia="hu-HU"/>
+        </w:rPr>
+        <w:t>A program használata egyszerű. A felhasználó választhat, hogy saját adatokat rögzít vagy megnézi az osztály tagjainak adatait. Ezután dönthet, hogy random tag BMI értékét kéri-e, vagy választhat egy tagot a listáról. A program számítja az aktuális kalóriabevitelt az optimális BMI eléréséhez, és lehetőséget nyújt az adatok rendezésére és az eredmények mentésére.</w:t>
+      </w:r>
+    </w:p>
+    <w:p>
+      <w:pPr>
+        <w:spacing w:before="100" w:beforeAutospacing="1" w:after="100" w:afterAutospacing="1" w:line="240" w:lineRule="auto"/>
+        <w:outlineLvl w:val="2"/>
+        <w:rPr>
+          <w:rFonts w:ascii="Times New Roman" w:eastAsia="Times New Roman" w:hAnsi="Times New Roman" w:cs="Times New Roman"/>
+          <w:b/>
+          <w:bCs/>
+          <w:sz w:val="40"/>
+          <w:szCs w:val="27"/>
+          <w:lang w:eastAsia="hu-HU"/>
+        </w:rPr>
+      </w:pPr>
+      <w:r>
+        <w:rPr>
+          <w:rFonts w:ascii="Times New Roman" w:eastAsia="Times New Roman" w:hAnsi="Times New Roman" w:cs="Times New Roman"/>
+          <w:b/>
+          <w:bCs/>
+          <w:sz w:val="40"/>
+          <w:szCs w:val="27"/>
+          <w:lang w:eastAsia="hu-HU"/>
+        </w:rPr>
+        <w:t>Összegzés</w:t>
+      </w:r>
+    </w:p>
+    <w:p>
+      <w:pPr>
+        <w:spacing w:before="100" w:beforeAutospacing="1" w:after="100" w:afterAutospacing="1" w:line="240" w:lineRule="auto"/>
+        <w:ind w:firstLine="708"/>
+        <w:rPr>
+          <w:rFonts w:ascii="Times New Roman" w:eastAsia="Times New Roman" w:hAnsi="Times New Roman" w:cs="Times New Roman"/>
+          <w:sz w:val="36"/>
+          <w:szCs w:val="24"/>
+          <w:lang w:eastAsia="hu-HU"/>
+        </w:rPr>
+      </w:pPr>
+      <w:r>
+        <w:rPr>
+          <w:rFonts w:ascii="Times New Roman" w:eastAsia="Times New Roman" w:hAnsi="Times New Roman" w:cs="Times New Roman"/>
+          <w:sz w:val="36"/>
+          <w:szCs w:val="24"/>
+          <w:lang w:eastAsia="hu-HU"/>
+        </w:rPr>
+        <w:t>A program segítségével könnyedén nyomon követhetők és elem</w:t>
+      </w:r>
+      <w:r>
+        <w:rPr>
+          <w:rFonts w:ascii="Times New Roman" w:eastAsia="Times New Roman" w:hAnsi="Times New Roman" w:cs="Times New Roman"/>
+          <w:sz w:val="36"/>
+          <w:szCs w:val="24"/>
+          <w:lang w:eastAsia="hu-HU"/>
+        </w:rPr>
+        <w:t>e</w:t>
+      </w:r>
+      <w:r>
+        <w:rPr>
+          <w:rFonts w:ascii="Times New Roman" w:eastAsia="Times New Roman" w:hAnsi="Times New Roman" w:cs="Times New Roman"/>
+          <w:sz w:val="36"/>
+          <w:szCs w:val="24"/>
+          <w:lang w:eastAsia="hu-HU"/>
+        </w:rPr>
+        <w:t>zhetők egy osztály vagy csoport tagjainak adatai, különös tekintettel az egészségükre és testtömegükre vonatkozó információkra.</w:t>
       </w:r>
       <w:bookmarkStart w:id="0" w:name="_GoBack"/>
       <w:bookmarkEnd w:id="0"/>
@@ -262,6 +485,119 @@
 <file path=word/numbering.xml><?xml version="1.0" encoding="utf-8"?>
 <w:numbering xmlns:wpc="http://schemas.microsoft.com/office/word/2010/wordprocessingCanvas" xmlns:cx="http://schemas.microsoft.com/office/drawing/2014/chartex" xmlns:mc="http://schemas.openxmlformats.org/markup-compatibility/2006" xmlns:o="urn:schemas-microsoft-com:office:office" xmlns:r="http://schemas.openxmlformats.org/officeDocument/2006/relationships" xmlns:m="http://schemas.openxmlformats.org/officeDocument/2006/math" xmlns:v="urn:schemas-microsoft-com:vml" xmlns:wp14="http://schemas.microsoft.com/office/word/2010/wordprocessingDrawing" xmlns:wp="http://schemas.openxmlformats.org/drawingml/2006/wordprocessingDrawing" xmlns:w10="urn:schemas-microsoft-com:office:word" xmlns:w="http://schemas.openxmlformats.org/wordprocessingml/2006/main" xmlns:w14="http://schemas.microsoft.com/office/word/2010/wordml" xmlns:w15="http://schemas.microsoft.com/office/word/2012/wordml" xmlns:w16se="http://schemas.microsoft.com/office/word/2015/wordml/symex" xmlns:wpg="http://schemas.microsoft.com/office/word/2010/wordprocessingGroup" xmlns:wpi="http://schemas.microsoft.com/office/word/2010/wordprocessingInk" xmlns:wne="http://schemas.microsoft.com/office/word/2006/wordml" xmlns:wps="http://schemas.microsoft.com/office/word/2010/wordprocessingShape" mc:Ignorable="w14 w15 w16se wp14">
   <w:abstractNum w:abstractNumId="0" w15:restartNumberingAfterBreak="0">
+    <w:nsid w:val="06D53A44"/>
+    <w:multiLevelType w:val="multilevel"/>
+    <w:tmpl w:val="12129198"/>
+    <w:lvl w:ilvl="0">
+      <w:start w:val="1"/>
+      <w:numFmt w:val="decimal"/>
+      <w:lvlText w:val="%1."/>
+      <w:lvlJc w:val="left"/>
+      <w:pPr>
+        <w:tabs>
+          <w:tab w:val="num" w:pos="720"/>
+        </w:tabs>
+        <w:ind w:left="720" w:hanging="360"/>
+      </w:pPr>
+    </w:lvl>
+    <w:lvl w:ilvl="1" w:tentative="1">
+      <w:start w:val="1"/>
+      <w:numFmt w:val="decimal"/>
+      <w:lvlText w:val="%2."/>
+      <w:lvlJc w:val="left"/>
+      <w:pPr>
+        <w:tabs>
+          <w:tab w:val="num" w:pos="1440"/>
+        </w:tabs>
+        <w:ind w:left="1440" w:hanging="360"/>
+      </w:pPr>
+    </w:lvl>
+    <w:lvl w:ilvl="2" w:tentative="1">
+      <w:start w:val="1"/>
+      <w:numFmt w:val="decimal"/>
+      <w:lvlText w:val="%3."/>
+      <w:lvlJc w:val="left"/>
+      <w:pPr>
+        <w:tabs>
+          <w:tab w:val="num" w:pos="2160"/>
+        </w:tabs>
+        <w:ind w:left="2160" w:hanging="360"/>
+      </w:pPr>
+    </w:lvl>
+    <w:lvl w:ilvl="3" w:tentative="1">
+      <w:start w:val="1"/>
+      <w:numFmt w:val="decimal"/>
+      <w:lvlText w:val="%4."/>
+      <w:lvlJc w:val="left"/>
+      <w:pPr>
+        <w:tabs>
+          <w:tab w:val="num" w:pos="2880"/>
+        </w:tabs>
+        <w:ind w:left="2880" w:hanging="360"/>
+      </w:pPr>
+    </w:lvl>
+    <w:lvl w:ilvl="4" w:tentative="1">
+      <w:start w:val="1"/>
+      <w:numFmt w:val="decimal"/>
+      <w:lvlText w:val="%5."/>
+      <w:lvlJc w:val="left"/>
+      <w:pPr>
+        <w:tabs>
+          <w:tab w:val="num" w:pos="3600"/>
+        </w:tabs>
+        <w:ind w:left="3600" w:hanging="360"/>
+      </w:pPr>
+    </w:lvl>
+    <w:lvl w:ilvl="5" w:tentative="1">
+      <w:start w:val="1"/>
+      <w:numFmt w:val="decimal"/>
+      <w:lvlText w:val="%6."/>
+      <w:lvlJc w:val="left"/>
+      <w:pPr>
+        <w:tabs>
+          <w:tab w:val="num" w:pos="4320"/>
+        </w:tabs>
+        <w:ind w:left="4320" w:hanging="360"/>
+      </w:pPr>
+    </w:lvl>
+    <w:lvl w:ilvl="6" w:tentative="1">
+      <w:start w:val="1"/>
+      <w:numFmt w:val="decimal"/>
+      <w:lvlText w:val="%7."/>
+      <w:lvlJc w:val="left"/>
+      <w:pPr>
+        <w:tabs>
+          <w:tab w:val="num" w:pos="5040"/>
+        </w:tabs>
+        <w:ind w:left="5040" w:hanging="360"/>
+      </w:pPr>
+    </w:lvl>
+    <w:lvl w:ilvl="7" w:tentative="1">
+      <w:start w:val="1"/>
+      <w:numFmt w:val="decimal"/>
+      <w:lvlText w:val="%8."/>
+      <w:lvlJc w:val="left"/>
+      <w:pPr>
+        <w:tabs>
+          <w:tab w:val="num" w:pos="5760"/>
+        </w:tabs>
+        <w:ind w:left="5760" w:hanging="360"/>
+      </w:pPr>
+    </w:lvl>
+    <w:lvl w:ilvl="8" w:tentative="1">
+      <w:start w:val="1"/>
+      <w:numFmt w:val="decimal"/>
+      <w:lvlText w:val="%9."/>
+      <w:lvlJc w:val="left"/>
+      <w:pPr>
+        <w:tabs>
+          <w:tab w:val="num" w:pos="6480"/>
+        </w:tabs>
+        <w:ind w:left="6480" w:hanging="360"/>
+      </w:pPr>
+    </w:lvl>
+  </w:abstractNum>
+  <w:abstractNum w:abstractNumId="1" w15:restartNumberingAfterBreak="0">
     <w:nsid w:val="0D2E46D3"/>
     <w:multiLevelType w:val="hybridMultilevel"/>
     <w:tmpl w:val="80D60E40"/>
@@ -374,7 +710,7 @@
       </w:rPr>
     </w:lvl>
   </w:abstractNum>
-  <w:abstractNum w:abstractNumId="1" w15:restartNumberingAfterBreak="0">
+  <w:abstractNum w:abstractNumId="2" w15:restartNumberingAfterBreak="0">
     <w:nsid w:val="19812CC6"/>
     <w:multiLevelType w:val="hybridMultilevel"/>
     <w:tmpl w:val="DC78993E"/>
@@ -487,7 +823,7 @@
       </w:rPr>
     </w:lvl>
   </w:abstractNum>
-  <w:abstractNum w:abstractNumId="2" w15:restartNumberingAfterBreak="0">
+  <w:abstractNum w:abstractNumId="3" w15:restartNumberingAfterBreak="0">
     <w:nsid w:val="38D745FA"/>
     <w:multiLevelType w:val="hybridMultilevel"/>
     <w:tmpl w:val="0812FE8A"/>
@@ -600,7 +936,7 @@
       </w:rPr>
     </w:lvl>
   </w:abstractNum>
-  <w:abstractNum w:abstractNumId="3" w15:restartNumberingAfterBreak="0">
+  <w:abstractNum w:abstractNumId="4" w15:restartNumberingAfterBreak="0">
     <w:nsid w:val="3C124ED2"/>
     <w:multiLevelType w:val="hybridMultilevel"/>
     <w:tmpl w:val="1CEA8A7C"/>
@@ -713,7 +1049,7 @@
       </w:rPr>
     </w:lvl>
   </w:abstractNum>
-  <w:abstractNum w:abstractNumId="4" w15:restartNumberingAfterBreak="0">
+  <w:abstractNum w:abstractNumId="5" w15:restartNumberingAfterBreak="0">
     <w:nsid w:val="7AE73062"/>
     <w:multiLevelType w:val="hybridMultilevel"/>
     <w:tmpl w:val="C502691C"/>
@@ -827,19 +1163,22 @@
     </w:lvl>
   </w:abstractNum>
   <w:num w:numId="1">
+    <w:abstractNumId w:val="3"/>
+  </w:num>
+  <w:num w:numId="2">
+    <w:abstractNumId w:val="4"/>
+  </w:num>
+  <w:num w:numId="3">
     <w:abstractNumId w:val="2"/>
   </w:num>
-  <w:num w:numId="2">
-    <w:abstractNumId w:val="3"/>
-  </w:num>
-  <w:num w:numId="3">
+  <w:num w:numId="4">
     <w:abstractNumId w:val="1"/>
   </w:num>
-  <w:num w:numId="4">
+  <w:num w:numId="5">
+    <w:abstractNumId w:val="5"/>
+  </w:num>
+  <w:num w:numId="6">
     <w:abstractNumId w:val="0"/>
-  </w:num>
-  <w:num w:numId="5">
-    <w:abstractNumId w:val="4"/>
   </w:num>
 </w:numbering>
 </file>
@@ -1238,6 +1577,26 @@
     <w:name w:val="Normal"/>
     <w:qFormat/>
   </w:style>
+  <w:style w:type="paragraph" w:styleId="Cmsor3">
+    <w:name w:val="heading 3"/>
+    <w:basedOn w:val="Norml"/>
+    <w:link w:val="Cmsor3Char"/>
+    <w:uiPriority w:val="9"/>
+    <w:qFormat/>
+    <w:rsid w:val="007A23D2"/>
+    <w:pPr>
+      <w:spacing w:before="100" w:beforeAutospacing="1" w:after="100" w:afterAutospacing="1" w:line="240" w:lineRule="auto"/>
+      <w:outlineLvl w:val="2"/>
+    </w:pPr>
+    <w:rPr>
+      <w:rFonts w:ascii="Times New Roman" w:eastAsia="Times New Roman" w:hAnsi="Times New Roman" w:cs="Times New Roman"/>
+      <w:b/>
+      <w:bCs/>
+      <w:sz w:val="27"/>
+      <w:szCs w:val="27"/>
+      <w:lang w:eastAsia="hu-HU"/>
+    </w:rPr>
+  </w:style>
   <w:style w:type="character" w:default="1" w:styleId="Bekezdsalapbettpusa">
     <w:name w:val="Default Paragraph Font"/>
     <w:uiPriority w:val="1"/>
@@ -1275,6 +1634,49 @@
       <w:ind w:left="720"/>
       <w:contextualSpacing/>
     </w:pPr>
+  </w:style>
+  <w:style w:type="character" w:customStyle="1" w:styleId="Cmsor3Char">
+    <w:name w:val="Címsor 3 Char"/>
+    <w:basedOn w:val="Bekezdsalapbettpusa"/>
+    <w:link w:val="Cmsor3"/>
+    <w:uiPriority w:val="9"/>
+    <w:rsid w:val="007A23D2"/>
+    <w:rPr>
+      <w:rFonts w:ascii="Times New Roman" w:eastAsia="Times New Roman" w:hAnsi="Times New Roman" w:cs="Times New Roman"/>
+      <w:b/>
+      <w:bCs/>
+      <w:sz w:val="27"/>
+      <w:szCs w:val="27"/>
+      <w:lang w:eastAsia="hu-HU"/>
+    </w:rPr>
+  </w:style>
+  <w:style w:type="paragraph" w:styleId="NormlWeb">
+    <w:name w:val="Normal (Web)"/>
+    <w:basedOn w:val="Norml"/>
+    <w:uiPriority w:val="99"/>
+    <w:semiHidden/>
+    <w:unhideWhenUsed/>
+    <w:rsid w:val="007A23D2"/>
+    <w:pPr>
+      <w:spacing w:before="100" w:beforeAutospacing="1" w:after="100" w:afterAutospacing="1" w:line="240" w:lineRule="auto"/>
+    </w:pPr>
+    <w:rPr>
+      <w:rFonts w:ascii="Times New Roman" w:eastAsia="Times New Roman" w:hAnsi="Times New Roman" w:cs="Times New Roman"/>
+      <w:sz w:val="24"/>
+      <w:szCs w:val="24"/>
+      <w:lang w:eastAsia="hu-HU"/>
+    </w:rPr>
+  </w:style>
+  <w:style w:type="character" w:styleId="Kiemels2">
+    <w:name w:val="Strong"/>
+    <w:basedOn w:val="Bekezdsalapbettpusa"/>
+    <w:uiPriority w:val="22"/>
+    <w:qFormat/>
+    <w:rsid w:val="007A23D2"/>
+    <w:rPr>
+      <w:b/>
+      <w:bCs/>
+    </w:rPr>
   </w:style>
 </w:styles>
 </file>

</xml_diff>

<commit_message>
Valami változott a szövegen... valami..
:-)
</commit_message>
<xml_diff>
--- a/Kettő Akusztikus Pál Utcai Srác.docx
+++ b/Kettő Akusztikus Pál Utcai Srác.docx
@@ -6,14 +6,12 @@
       <w:pPr>
         <w:jc w:val="center"/>
         <w:rPr>
-          <w:rFonts w:ascii="Franklin Gothic Demi" w:hAnsi="Franklin Gothic Demi"/>
-          <w:sz w:val="72"/>
-        </w:rPr>
-      </w:pPr>
-      <w:r>
-        <w:rPr>
-          <w:rFonts w:ascii="Franklin Gothic Demi" w:hAnsi="Franklin Gothic Demi"/>
-          <w:sz w:val="72"/>
+          <w:sz w:val="56"/>
+        </w:rPr>
+      </w:pPr>
+      <w:r>
+        <w:rPr>
+          <w:sz w:val="56"/>
         </w:rPr>
         <w:t>Kettő Akusztikus Pál Utcai Srác</w:t>
       </w:r>
@@ -34,440 +32,219 @@
     </w:p>
     <w:p>
       <w:pPr>
-        <w:spacing w:before="100" w:beforeAutospacing="1" w:after="100" w:afterAutospacing="1" w:line="240" w:lineRule="auto"/>
-        <w:outlineLvl w:val="2"/>
-        <w:rPr>
-          <w:rFonts w:ascii="Times New Roman" w:eastAsia="Times New Roman" w:hAnsi="Times New Roman" w:cs="Times New Roman"/>
-          <w:b/>
-          <w:bCs/>
-          <w:sz w:val="40"/>
-          <w:szCs w:val="27"/>
-          <w:lang w:eastAsia="hu-HU"/>
-        </w:rPr>
-      </w:pPr>
-      <w:r>
-        <w:rPr>
-          <w:rFonts w:ascii="Times New Roman" w:eastAsia="Times New Roman" w:hAnsi="Times New Roman" w:cs="Times New Roman"/>
-          <w:b/>
-          <w:bCs/>
-          <w:sz w:val="40"/>
-          <w:szCs w:val="27"/>
-          <w:lang w:eastAsia="hu-HU"/>
-        </w:rPr>
-        <w:t>Bevezetés</w:t>
+        <w:rPr>
+          <w:sz w:val="44"/>
+          <w:u w:val="single"/>
+        </w:rPr>
+      </w:pPr>
+      <w:r>
+        <w:rPr>
+          <w:sz w:val="44"/>
+          <w:u w:val="single"/>
+        </w:rPr>
+        <w:t>Működése</w:t>
+      </w:r>
+      <w:r>
+        <w:rPr>
+          <w:sz w:val="44"/>
+          <w:u w:val="single"/>
+        </w:rPr>
+        <w:t>:</w:t>
       </w:r>
     </w:p>
     <w:p>
       <w:pPr>
-        <w:spacing w:before="100" w:beforeAutospacing="1" w:after="100" w:afterAutospacing="1" w:line="240" w:lineRule="auto"/>
-        <w:ind w:firstLine="708"/>
-        <w:rPr>
-          <w:rFonts w:ascii="Times New Roman" w:eastAsia="Times New Roman" w:hAnsi="Times New Roman" w:cs="Times New Roman"/>
-          <w:sz w:val="36"/>
-          <w:szCs w:val="24"/>
-          <w:lang w:eastAsia="hu-HU"/>
-        </w:rPr>
-      </w:pPr>
-      <w:r>
-        <w:rPr>
-          <w:rFonts w:ascii="Times New Roman" w:eastAsia="Times New Roman" w:hAnsi="Times New Roman" w:cs="Times New Roman"/>
-          <w:sz w:val="36"/>
-          <w:szCs w:val="24"/>
-          <w:lang w:eastAsia="hu-HU"/>
-        </w:rPr>
-        <w:t>A program, lehetővé teszi osztályok vagy csoportok adatainak kezelését és elemzését, különös tekintettel az egyes tagok testtömegindexére (BMI).</w:t>
+        <w:rPr>
+          <w:sz w:val="36"/>
+        </w:rPr>
+      </w:pPr>
+      <w:r>
+        <w:rPr>
+          <w:sz w:val="36"/>
+        </w:rPr>
+        <w:t xml:space="preserve">A program lekérdezi, hogy </w:t>
+      </w:r>
+      <w:proofErr w:type="gramStart"/>
+      <w:r>
+        <w:rPr>
+          <w:sz w:val="36"/>
+        </w:rPr>
+        <w:t>a</w:t>
+      </w:r>
+      <w:proofErr w:type="gramEnd"/>
+      <w:r>
+        <w:rPr>
+          <w:sz w:val="36"/>
+        </w:rPr>
+        <w:t xml:space="preserve"> </w:t>
+      </w:r>
+      <w:proofErr w:type="spellStart"/>
+      <w:r>
+        <w:rPr>
+          <w:sz w:val="36"/>
+        </w:rPr>
+        <w:t>user</w:t>
+      </w:r>
+      <w:proofErr w:type="spellEnd"/>
+      <w:r>
+        <w:rPr>
+          <w:sz w:val="36"/>
+        </w:rPr>
+        <w:t xml:space="preserve"> szeretné-e saját adatot hozzáadni akármelyik listához, ezáltal 2 lehetősége van, a y és az n.</w:t>
       </w:r>
     </w:p>
     <w:p>
       <w:pPr>
-        <w:spacing w:before="100" w:beforeAutospacing="1" w:after="100" w:afterAutospacing="1" w:line="240" w:lineRule="auto"/>
-        <w:outlineLvl w:val="2"/>
-        <w:rPr>
-          <w:rFonts w:ascii="Times New Roman" w:eastAsia="Times New Roman" w:hAnsi="Times New Roman" w:cs="Times New Roman"/>
-          <w:b/>
-          <w:bCs/>
-          <w:sz w:val="40"/>
-          <w:szCs w:val="27"/>
-          <w:lang w:eastAsia="hu-HU"/>
-        </w:rPr>
-      </w:pPr>
-      <w:r>
-        <w:rPr>
-          <w:rFonts w:ascii="Times New Roman" w:eastAsia="Times New Roman" w:hAnsi="Times New Roman" w:cs="Times New Roman"/>
-          <w:b/>
-          <w:bCs/>
-          <w:sz w:val="40"/>
-          <w:szCs w:val="27"/>
-          <w:lang w:eastAsia="hu-HU"/>
-        </w:rPr>
-        <w:t>Funkciók</w:t>
-      </w:r>
+        <w:pStyle w:val="Listaszerbekezds"/>
+        <w:numPr>
+          <w:ilvl w:val="0"/>
+          <w:numId w:val="5"/>
+        </w:numPr>
+        <w:rPr>
+          <w:sz w:val="36"/>
+        </w:rPr>
+      </w:pPr>
+      <w:r>
+        <w:rPr>
+          <w:sz w:val="36"/>
+        </w:rPr>
+        <w:t xml:space="preserve">Ha y a válasz, akkor megkérdi melyik fájlba szeretne írni </w:t>
+      </w:r>
+      <w:proofErr w:type="gramStart"/>
+      <w:r>
+        <w:rPr>
+          <w:sz w:val="36"/>
+        </w:rPr>
+        <w:t>a</w:t>
+      </w:r>
+      <w:proofErr w:type="gramEnd"/>
+      <w:r>
+        <w:rPr>
+          <w:sz w:val="36"/>
+        </w:rPr>
+        <w:t xml:space="preserve"> </w:t>
+      </w:r>
+      <w:proofErr w:type="spellStart"/>
+      <w:r>
+        <w:rPr>
+          <w:sz w:val="36"/>
+        </w:rPr>
+        <w:t>user</w:t>
+      </w:r>
+      <w:proofErr w:type="spellEnd"/>
     </w:p>
     <w:p>
       <w:pPr>
+        <w:pStyle w:val="Listaszerbekezds"/>
         <w:numPr>
           <w:ilvl w:val="0"/>
-          <w:numId w:val="6"/>
+          <w:numId w:val="5"/>
         </w:numPr>
-        <w:spacing w:before="100" w:beforeAutospacing="1" w:after="100" w:afterAutospacing="1" w:line="240" w:lineRule="auto"/>
-        <w:rPr>
-          <w:rFonts w:ascii="Times New Roman" w:eastAsia="Times New Roman" w:hAnsi="Times New Roman" w:cs="Times New Roman"/>
-          <w:sz w:val="36"/>
-          <w:szCs w:val="24"/>
-          <w:lang w:eastAsia="hu-HU"/>
-        </w:rPr>
-      </w:pPr>
-      <w:r>
-        <w:rPr>
-          <w:rFonts w:ascii="Times New Roman" w:eastAsia="Times New Roman" w:hAnsi="Times New Roman" w:cs="Times New Roman"/>
-          <w:b/>
-          <w:bCs/>
-          <w:sz w:val="36"/>
-          <w:szCs w:val="24"/>
-          <w:lang w:eastAsia="hu-HU"/>
-        </w:rPr>
-        <w:t>Adatok beolvasása:</w:t>
-      </w:r>
-      <w:r>
-        <w:rPr>
-          <w:rFonts w:ascii="Times New Roman" w:eastAsia="Times New Roman" w:hAnsi="Times New Roman" w:cs="Times New Roman"/>
-          <w:sz w:val="36"/>
-          <w:szCs w:val="24"/>
-          <w:lang w:eastAsia="hu-HU"/>
-        </w:rPr>
-        <w:t xml:space="preserve"> A program lehetőséget nyújt külső fájlok beolvasására, amelyek tartalmazzák az osztály tagjainak magasságát, súlyát, nevét és életkorát.</w:t>
+        <w:rPr>
+          <w:sz w:val="36"/>
+        </w:rPr>
+      </w:pPr>
+      <w:r>
+        <w:rPr>
+          <w:sz w:val="36"/>
+        </w:rPr>
+        <w:t xml:space="preserve">Ha n akkor </w:t>
+      </w:r>
+      <w:proofErr w:type="spellStart"/>
+      <w:r>
+        <w:rPr>
+          <w:sz w:val="36"/>
+        </w:rPr>
+        <w:t>legkérdi</w:t>
+      </w:r>
+      <w:proofErr w:type="spellEnd"/>
+      <w:r>
+        <w:rPr>
+          <w:sz w:val="36"/>
+        </w:rPr>
+        <w:t xml:space="preserve"> melyik lista adatait szeretné megtekinteni, és használni</w:t>
       </w:r>
     </w:p>
     <w:p>
       <w:pPr>
-        <w:numPr>
-          <w:ilvl w:val="0"/>
-          <w:numId w:val="6"/>
-        </w:numPr>
-        <w:spacing w:before="100" w:beforeAutospacing="1" w:after="100" w:afterAutospacing="1" w:line="240" w:lineRule="auto"/>
-        <w:rPr>
-          <w:rFonts w:ascii="Times New Roman" w:eastAsia="Times New Roman" w:hAnsi="Times New Roman" w:cs="Times New Roman"/>
-          <w:sz w:val="36"/>
-          <w:szCs w:val="24"/>
-          <w:lang w:eastAsia="hu-HU"/>
-        </w:rPr>
-      </w:pPr>
-      <w:r>
-        <w:rPr>
-          <w:rFonts w:ascii="Times New Roman" w:eastAsia="Times New Roman" w:hAnsi="Times New Roman" w:cs="Times New Roman"/>
-          <w:b/>
-          <w:bCs/>
-          <w:sz w:val="36"/>
-          <w:szCs w:val="24"/>
-          <w:lang w:eastAsia="hu-HU"/>
-        </w:rPr>
-        <w:t>BMI kiszámítása:</w:t>
-      </w:r>
-      <w:r>
-        <w:rPr>
-          <w:rFonts w:ascii="Times New Roman" w:eastAsia="Times New Roman" w:hAnsi="Times New Roman" w:cs="Times New Roman"/>
-          <w:sz w:val="36"/>
-          <w:szCs w:val="24"/>
-          <w:lang w:eastAsia="hu-HU"/>
-        </w:rPr>
-        <w:t xml:space="preserve"> A BMI (testtömegindex) kiszámítása a megadott adatok alapján. Az eredmények alapján az egyes tagokat az alacsony testsúlyú, normális testsúlyú, túlsúlyos vagy elhízott kategóriákba sorolja.</w:t>
+        <w:rPr>
+          <w:sz w:val="36"/>
+        </w:rPr>
+      </w:pPr>
+      <w:r>
+        <w:rPr>
+          <w:sz w:val="36"/>
+        </w:rPr>
+        <w:t xml:space="preserve">Miután ezzel végzett a felhasználó, lekérdi, hogy a listában lévő személyek közül random emberét vagy egy saját döntés alapján lévő személy </w:t>
+      </w:r>
+      <w:proofErr w:type="gramStart"/>
+      <w:r>
+        <w:rPr>
+          <w:sz w:val="36"/>
+        </w:rPr>
+        <w:t>BMI(</w:t>
+      </w:r>
+      <w:proofErr w:type="gramEnd"/>
+      <w:r>
+        <w:rPr>
+          <w:sz w:val="36"/>
+        </w:rPr>
+        <w:t xml:space="preserve">Body </w:t>
+      </w:r>
+      <w:proofErr w:type="spellStart"/>
+      <w:r>
+        <w:rPr>
+          <w:sz w:val="36"/>
+        </w:rPr>
+        <w:t>Mass</w:t>
+      </w:r>
+      <w:proofErr w:type="spellEnd"/>
+      <w:r>
+        <w:rPr>
+          <w:sz w:val="36"/>
+        </w:rPr>
+        <w:t xml:space="preserve"> Index)-jét szeretné megtekinteni.</w:t>
       </w:r>
     </w:p>
     <w:p>
       <w:pPr>
-        <w:numPr>
-          <w:ilvl w:val="0"/>
-          <w:numId w:val="6"/>
-        </w:numPr>
-        <w:spacing w:before="100" w:beforeAutospacing="1" w:after="100" w:afterAutospacing="1" w:line="240" w:lineRule="auto"/>
-        <w:rPr>
-          <w:rFonts w:ascii="Times New Roman" w:eastAsia="Times New Roman" w:hAnsi="Times New Roman" w:cs="Times New Roman"/>
-          <w:sz w:val="36"/>
-          <w:szCs w:val="24"/>
-          <w:lang w:eastAsia="hu-HU"/>
-        </w:rPr>
-      </w:pPr>
-      <w:r>
-        <w:rPr>
-          <w:rFonts w:ascii="Times New Roman" w:eastAsia="Times New Roman" w:hAnsi="Times New Roman" w:cs="Times New Roman"/>
-          <w:b/>
-          <w:bCs/>
-          <w:sz w:val="36"/>
-          <w:szCs w:val="24"/>
-          <w:lang w:eastAsia="hu-HU"/>
-        </w:rPr>
-        <w:t>Adatok megtekintése:</w:t>
-      </w:r>
-      <w:r>
-        <w:rPr>
-          <w:rFonts w:ascii="Times New Roman" w:eastAsia="Times New Roman" w:hAnsi="Times New Roman" w:cs="Times New Roman"/>
-          <w:sz w:val="36"/>
-          <w:szCs w:val="24"/>
-          <w:lang w:eastAsia="hu-HU"/>
-        </w:rPr>
-        <w:t xml:space="preserve"> A felhasználó képes megtekinteni az osztály tagjainak listáját és választhat, hogy kinek a BMI-jét szeretné tudni, vagy választhat random tagot is.</w:t>
-      </w:r>
-    </w:p>
-    <w:p>
-      <w:pPr>
-        <w:numPr>
-          <w:ilvl w:val="0"/>
-          <w:numId w:val="6"/>
-        </w:numPr>
-        <w:spacing w:before="100" w:beforeAutospacing="1" w:after="100" w:afterAutospacing="1" w:line="240" w:lineRule="auto"/>
-        <w:rPr>
-          <w:rFonts w:ascii="Times New Roman" w:eastAsia="Times New Roman" w:hAnsi="Times New Roman" w:cs="Times New Roman"/>
-          <w:sz w:val="36"/>
-          <w:szCs w:val="24"/>
-          <w:lang w:eastAsia="hu-HU"/>
-        </w:rPr>
-      </w:pPr>
-      <w:r>
-        <w:rPr>
-          <w:rFonts w:ascii="Times New Roman" w:eastAsia="Times New Roman" w:hAnsi="Times New Roman" w:cs="Times New Roman"/>
-          <w:b/>
-          <w:bCs/>
-          <w:sz w:val="36"/>
-          <w:szCs w:val="24"/>
-          <w:lang w:eastAsia="hu-HU"/>
-        </w:rPr>
-        <w:t>Kalóriaszükséglet kiszámítása:</w:t>
-      </w:r>
-      <w:r>
-        <w:rPr>
-          <w:rFonts w:ascii="Times New Roman" w:eastAsia="Times New Roman" w:hAnsi="Times New Roman" w:cs="Times New Roman"/>
-          <w:sz w:val="36"/>
-          <w:szCs w:val="24"/>
-          <w:lang w:eastAsia="hu-HU"/>
-        </w:rPr>
-        <w:t xml:space="preserve"> A program kiszámítja az egyes tagok által elfogyasztható kalóriamennyiséget a normális BMI eléréséhez, valamint az ehhez szükséges napi kalóriabevitelt.</w:t>
-      </w:r>
-    </w:p>
-    <w:p>
-      <w:pPr>
-        <w:numPr>
-          <w:ilvl w:val="0"/>
-          <w:numId w:val="6"/>
-        </w:numPr>
-        <w:spacing w:before="100" w:beforeAutospacing="1" w:after="100" w:afterAutospacing="1" w:line="240" w:lineRule="auto"/>
-        <w:rPr>
-          <w:rFonts w:ascii="Times New Roman" w:eastAsia="Times New Roman" w:hAnsi="Times New Roman" w:cs="Times New Roman"/>
-          <w:sz w:val="36"/>
-          <w:szCs w:val="24"/>
-          <w:lang w:eastAsia="hu-HU"/>
-        </w:rPr>
-      </w:pPr>
-      <w:r>
-        <w:rPr>
-          <w:rFonts w:ascii="Times New Roman" w:eastAsia="Times New Roman" w:hAnsi="Times New Roman" w:cs="Times New Roman"/>
-          <w:b/>
-          <w:bCs/>
-          <w:sz w:val="36"/>
-          <w:szCs w:val="24"/>
-          <w:lang w:eastAsia="hu-HU"/>
-        </w:rPr>
-        <w:t>Adatok rendezése:</w:t>
-      </w:r>
-      <w:r>
-        <w:rPr>
-          <w:rFonts w:ascii="Times New Roman" w:eastAsia="Times New Roman" w:hAnsi="Times New Roman" w:cs="Times New Roman"/>
-          <w:sz w:val="36"/>
-          <w:szCs w:val="24"/>
-          <w:lang w:eastAsia="hu-HU"/>
-        </w:rPr>
-        <w:t xml:space="preserve"> Lehetőség van az osztály tagjainak adatait súly alapján csökkenő vagy növekvő sorrendbe rendezni, és az eredményeket egy új fájlba menteni.</w:t>
-      </w:r>
-    </w:p>
-    <w:p>
-      <w:pPr>
-        <w:numPr>
-          <w:ilvl w:val="0"/>
-          <w:numId w:val="6"/>
-        </w:numPr>
-        <w:spacing w:before="100" w:beforeAutospacing="1" w:after="100" w:afterAutospacing="1" w:line="240" w:lineRule="auto"/>
-        <w:rPr>
-          <w:rFonts w:ascii="Times New Roman" w:eastAsia="Times New Roman" w:hAnsi="Times New Roman" w:cs="Times New Roman"/>
-          <w:sz w:val="36"/>
-          <w:szCs w:val="24"/>
-          <w:lang w:eastAsia="hu-HU"/>
-        </w:rPr>
-      </w:pPr>
+        <w:rPr>
+          <w:sz w:val="36"/>
+        </w:rPr>
+      </w:pPr>
+      <w:r>
+        <w:rPr>
+          <w:sz w:val="36"/>
+        </w:rPr>
+        <w:t xml:space="preserve">A BMI arra szolgál, hogy </w:t>
+      </w:r>
+      <w:proofErr w:type="gramStart"/>
+      <w:r>
+        <w:rPr>
+          <w:sz w:val="36"/>
+        </w:rPr>
+        <w:t>a</w:t>
+      </w:r>
+      <w:proofErr w:type="gramEnd"/>
+      <w:r>
+        <w:rPr>
+          <w:sz w:val="36"/>
+        </w:rPr>
+        <w:t xml:space="preserve"> </w:t>
+      </w:r>
       <w:proofErr w:type="spellStart"/>
       <w:r>
         <w:rPr>
-          <w:rFonts w:ascii="Times New Roman" w:eastAsia="Times New Roman" w:hAnsi="Times New Roman" w:cs="Times New Roman"/>
-          <w:b/>
-          <w:bCs/>
-          <w:sz w:val="36"/>
-          <w:szCs w:val="24"/>
-          <w:lang w:eastAsia="hu-HU"/>
-        </w:rPr>
-        <w:t>Legelhízottabb</w:t>
+          <w:sz w:val="36"/>
+        </w:rPr>
+        <w:t>user</w:t>
       </w:r>
       <w:proofErr w:type="spellEnd"/>
       <w:r>
         <w:rPr>
-          <w:rFonts w:ascii="Times New Roman" w:eastAsia="Times New Roman" w:hAnsi="Times New Roman" w:cs="Times New Roman"/>
-          <w:b/>
-          <w:bCs/>
-          <w:sz w:val="36"/>
-          <w:szCs w:val="24"/>
-          <w:lang w:eastAsia="hu-HU"/>
-        </w:rPr>
-        <w:t xml:space="preserve"> tag meghatározása:</w:t>
-      </w:r>
-      <w:r>
-        <w:rPr>
-          <w:rFonts w:ascii="Times New Roman" w:eastAsia="Times New Roman" w:hAnsi="Times New Roman" w:cs="Times New Roman"/>
-          <w:sz w:val="36"/>
-          <w:szCs w:val="24"/>
-          <w:lang w:eastAsia="hu-HU"/>
-        </w:rPr>
-        <w:t xml:space="preserve"> A program meghatározza és kiírja, hogy ki az osztály </w:t>
-      </w:r>
-      <w:proofErr w:type="spellStart"/>
-      <w:r>
-        <w:rPr>
-          <w:rFonts w:ascii="Times New Roman" w:eastAsia="Times New Roman" w:hAnsi="Times New Roman" w:cs="Times New Roman"/>
-          <w:sz w:val="36"/>
-          <w:szCs w:val="24"/>
-          <w:lang w:eastAsia="hu-HU"/>
-        </w:rPr>
-        <w:t>legelhízottabb</w:t>
-      </w:r>
-      <w:proofErr w:type="spellEnd"/>
-      <w:r>
-        <w:rPr>
-          <w:rFonts w:ascii="Times New Roman" w:eastAsia="Times New Roman" w:hAnsi="Times New Roman" w:cs="Times New Roman"/>
-          <w:sz w:val="36"/>
-          <w:szCs w:val="24"/>
-          <w:lang w:eastAsia="hu-HU"/>
-        </w:rPr>
-        <w:t xml:space="preserve"> tagja.</w:t>
-      </w:r>
-    </w:p>
-    <w:p>
-      <w:pPr>
-        <w:spacing w:before="100" w:beforeAutospacing="1" w:after="100" w:afterAutospacing="1" w:line="240" w:lineRule="auto"/>
-        <w:outlineLvl w:val="2"/>
-        <w:rPr>
-          <w:rFonts w:ascii="Times New Roman" w:eastAsia="Times New Roman" w:hAnsi="Times New Roman" w:cs="Times New Roman"/>
-          <w:b/>
-          <w:bCs/>
-          <w:sz w:val="36"/>
-          <w:szCs w:val="27"/>
-          <w:lang w:eastAsia="hu-HU"/>
-        </w:rPr>
-      </w:pPr>
-    </w:p>
-    <w:p>
-      <w:pPr>
-        <w:spacing w:before="100" w:beforeAutospacing="1" w:after="100" w:afterAutospacing="1" w:line="240" w:lineRule="auto"/>
-        <w:outlineLvl w:val="2"/>
-        <w:rPr>
-          <w:rFonts w:ascii="Times New Roman" w:eastAsia="Times New Roman" w:hAnsi="Times New Roman" w:cs="Times New Roman"/>
-          <w:b/>
-          <w:bCs/>
-          <w:sz w:val="40"/>
-          <w:szCs w:val="27"/>
-          <w:lang w:eastAsia="hu-HU"/>
-        </w:rPr>
-      </w:pPr>
-      <w:r>
-        <w:rPr>
-          <w:rFonts w:ascii="Times New Roman" w:eastAsia="Times New Roman" w:hAnsi="Times New Roman" w:cs="Times New Roman"/>
-          <w:b/>
-          <w:bCs/>
-          <w:sz w:val="40"/>
-          <w:szCs w:val="27"/>
-          <w:lang w:eastAsia="hu-HU"/>
-        </w:rPr>
-        <w:t>Használat</w:t>
-      </w:r>
-    </w:p>
-    <w:p>
-      <w:pPr>
-        <w:spacing w:before="100" w:beforeAutospacing="1" w:after="100" w:afterAutospacing="1" w:line="240" w:lineRule="auto"/>
-        <w:ind w:firstLine="708"/>
-        <w:rPr>
-          <w:rFonts w:ascii="Times New Roman" w:eastAsia="Times New Roman" w:hAnsi="Times New Roman" w:cs="Times New Roman"/>
-          <w:sz w:val="36"/>
-          <w:szCs w:val="24"/>
-          <w:lang w:eastAsia="hu-HU"/>
-        </w:rPr>
-      </w:pPr>
-      <w:r>
-        <w:rPr>
-          <w:rFonts w:ascii="Times New Roman" w:eastAsia="Times New Roman" w:hAnsi="Times New Roman" w:cs="Times New Roman"/>
-          <w:sz w:val="36"/>
-          <w:szCs w:val="24"/>
-          <w:lang w:eastAsia="hu-HU"/>
-        </w:rPr>
-        <w:t>A program használata egyszerű. A felhasználó választhat, hogy saját adatokat rögzít vagy megnézi az osztály tagjainak adatait. Ezután dönthet, hogy random tag BMI értékét kéri-e, vagy választhat egy tagot a listáról. A program számítja az aktuális kalóriabevitelt az optimális BMI eléréséhez, és lehetőséget nyújt az adatok rendezésére és az eredmények mentésére.</w:t>
-      </w:r>
-    </w:p>
-    <w:p>
-      <w:pPr>
-        <w:spacing w:before="100" w:beforeAutospacing="1" w:after="100" w:afterAutospacing="1" w:line="240" w:lineRule="auto"/>
-        <w:outlineLvl w:val="2"/>
-        <w:rPr>
-          <w:rFonts w:ascii="Times New Roman" w:eastAsia="Times New Roman" w:hAnsi="Times New Roman" w:cs="Times New Roman"/>
-          <w:b/>
-          <w:bCs/>
-          <w:sz w:val="40"/>
-          <w:szCs w:val="27"/>
-          <w:lang w:eastAsia="hu-HU"/>
-        </w:rPr>
-      </w:pPr>
-      <w:r>
-        <w:rPr>
-          <w:rFonts w:ascii="Times New Roman" w:eastAsia="Times New Roman" w:hAnsi="Times New Roman" w:cs="Times New Roman"/>
-          <w:b/>
-          <w:bCs/>
-          <w:sz w:val="40"/>
-          <w:szCs w:val="27"/>
-          <w:lang w:eastAsia="hu-HU"/>
-        </w:rPr>
-        <w:t>Összegzés</w:t>
-      </w:r>
-    </w:p>
-    <w:p>
-      <w:pPr>
-        <w:spacing w:before="100" w:beforeAutospacing="1" w:after="100" w:afterAutospacing="1" w:line="240" w:lineRule="auto"/>
-        <w:ind w:firstLine="708"/>
-        <w:rPr>
-          <w:rFonts w:ascii="Times New Roman" w:eastAsia="Times New Roman" w:hAnsi="Times New Roman" w:cs="Times New Roman"/>
-          <w:sz w:val="36"/>
-          <w:szCs w:val="24"/>
-          <w:lang w:eastAsia="hu-HU"/>
-        </w:rPr>
-      </w:pPr>
-      <w:r>
-        <w:rPr>
-          <w:rFonts w:ascii="Times New Roman" w:eastAsia="Times New Roman" w:hAnsi="Times New Roman" w:cs="Times New Roman"/>
-          <w:sz w:val="36"/>
-          <w:szCs w:val="24"/>
-          <w:lang w:eastAsia="hu-HU"/>
-        </w:rPr>
-        <w:t>A program segítségével könnyedén nyomon követhetők és elem</w:t>
-      </w:r>
-      <w:r>
-        <w:rPr>
-          <w:rFonts w:ascii="Times New Roman" w:eastAsia="Times New Roman" w:hAnsi="Times New Roman" w:cs="Times New Roman"/>
-          <w:sz w:val="36"/>
-          <w:szCs w:val="24"/>
-          <w:lang w:eastAsia="hu-HU"/>
-        </w:rPr>
-        <w:t>e</w:t>
-      </w:r>
-      <w:r>
-        <w:rPr>
-          <w:rFonts w:ascii="Times New Roman" w:eastAsia="Times New Roman" w:hAnsi="Times New Roman" w:cs="Times New Roman"/>
-          <w:sz w:val="36"/>
-          <w:szCs w:val="24"/>
-          <w:lang w:eastAsia="hu-HU"/>
-        </w:rPr>
-        <w:t>zhetők egy osztály vagy csoport tagjainak adatai, különös tekintettel az egészségükre és testtömegükre vonatkozó információkra.</w:t>
+          <w:sz w:val="36"/>
+        </w:rPr>
+        <w:t xml:space="preserve"> láthassa, hogy a személy testsúlya megfelelő-e, ezután pedig, a normál testsúly legfelső határához kellő napi kalória mennyiséget kiírja, és mellé a testsúlyt hozzá.</w:t>
       </w:r>
       <w:bookmarkStart w:id="0" w:name="_GoBack"/>
       <w:bookmarkEnd w:id="0"/>
@@ -485,119 +262,6 @@
 <file path=word/numbering.xml><?xml version="1.0" encoding="utf-8"?>
 <w:numbering xmlns:wpc="http://schemas.microsoft.com/office/word/2010/wordprocessingCanvas" xmlns:cx="http://schemas.microsoft.com/office/drawing/2014/chartex" xmlns:mc="http://schemas.openxmlformats.org/markup-compatibility/2006" xmlns:o="urn:schemas-microsoft-com:office:office" xmlns:r="http://schemas.openxmlformats.org/officeDocument/2006/relationships" xmlns:m="http://schemas.openxmlformats.org/officeDocument/2006/math" xmlns:v="urn:schemas-microsoft-com:vml" xmlns:wp14="http://schemas.microsoft.com/office/word/2010/wordprocessingDrawing" xmlns:wp="http://schemas.openxmlformats.org/drawingml/2006/wordprocessingDrawing" xmlns:w10="urn:schemas-microsoft-com:office:word" xmlns:w="http://schemas.openxmlformats.org/wordprocessingml/2006/main" xmlns:w14="http://schemas.microsoft.com/office/word/2010/wordml" xmlns:w15="http://schemas.microsoft.com/office/word/2012/wordml" xmlns:w16se="http://schemas.microsoft.com/office/word/2015/wordml/symex" xmlns:wpg="http://schemas.microsoft.com/office/word/2010/wordprocessingGroup" xmlns:wpi="http://schemas.microsoft.com/office/word/2010/wordprocessingInk" xmlns:wne="http://schemas.microsoft.com/office/word/2006/wordml" xmlns:wps="http://schemas.microsoft.com/office/word/2010/wordprocessingShape" mc:Ignorable="w14 w15 w16se wp14">
   <w:abstractNum w:abstractNumId="0" w15:restartNumberingAfterBreak="0">
-    <w:nsid w:val="06D53A44"/>
-    <w:multiLevelType w:val="multilevel"/>
-    <w:tmpl w:val="12129198"/>
-    <w:lvl w:ilvl="0">
-      <w:start w:val="1"/>
-      <w:numFmt w:val="decimal"/>
-      <w:lvlText w:val="%1."/>
-      <w:lvlJc w:val="left"/>
-      <w:pPr>
-        <w:tabs>
-          <w:tab w:val="num" w:pos="720"/>
-        </w:tabs>
-        <w:ind w:left="720" w:hanging="360"/>
-      </w:pPr>
-    </w:lvl>
-    <w:lvl w:ilvl="1" w:tentative="1">
-      <w:start w:val="1"/>
-      <w:numFmt w:val="decimal"/>
-      <w:lvlText w:val="%2."/>
-      <w:lvlJc w:val="left"/>
-      <w:pPr>
-        <w:tabs>
-          <w:tab w:val="num" w:pos="1440"/>
-        </w:tabs>
-        <w:ind w:left="1440" w:hanging="360"/>
-      </w:pPr>
-    </w:lvl>
-    <w:lvl w:ilvl="2" w:tentative="1">
-      <w:start w:val="1"/>
-      <w:numFmt w:val="decimal"/>
-      <w:lvlText w:val="%3."/>
-      <w:lvlJc w:val="left"/>
-      <w:pPr>
-        <w:tabs>
-          <w:tab w:val="num" w:pos="2160"/>
-        </w:tabs>
-        <w:ind w:left="2160" w:hanging="360"/>
-      </w:pPr>
-    </w:lvl>
-    <w:lvl w:ilvl="3" w:tentative="1">
-      <w:start w:val="1"/>
-      <w:numFmt w:val="decimal"/>
-      <w:lvlText w:val="%4."/>
-      <w:lvlJc w:val="left"/>
-      <w:pPr>
-        <w:tabs>
-          <w:tab w:val="num" w:pos="2880"/>
-        </w:tabs>
-        <w:ind w:left="2880" w:hanging="360"/>
-      </w:pPr>
-    </w:lvl>
-    <w:lvl w:ilvl="4" w:tentative="1">
-      <w:start w:val="1"/>
-      <w:numFmt w:val="decimal"/>
-      <w:lvlText w:val="%5."/>
-      <w:lvlJc w:val="left"/>
-      <w:pPr>
-        <w:tabs>
-          <w:tab w:val="num" w:pos="3600"/>
-        </w:tabs>
-        <w:ind w:left="3600" w:hanging="360"/>
-      </w:pPr>
-    </w:lvl>
-    <w:lvl w:ilvl="5" w:tentative="1">
-      <w:start w:val="1"/>
-      <w:numFmt w:val="decimal"/>
-      <w:lvlText w:val="%6."/>
-      <w:lvlJc w:val="left"/>
-      <w:pPr>
-        <w:tabs>
-          <w:tab w:val="num" w:pos="4320"/>
-        </w:tabs>
-        <w:ind w:left="4320" w:hanging="360"/>
-      </w:pPr>
-    </w:lvl>
-    <w:lvl w:ilvl="6" w:tentative="1">
-      <w:start w:val="1"/>
-      <w:numFmt w:val="decimal"/>
-      <w:lvlText w:val="%7."/>
-      <w:lvlJc w:val="left"/>
-      <w:pPr>
-        <w:tabs>
-          <w:tab w:val="num" w:pos="5040"/>
-        </w:tabs>
-        <w:ind w:left="5040" w:hanging="360"/>
-      </w:pPr>
-    </w:lvl>
-    <w:lvl w:ilvl="7" w:tentative="1">
-      <w:start w:val="1"/>
-      <w:numFmt w:val="decimal"/>
-      <w:lvlText w:val="%8."/>
-      <w:lvlJc w:val="left"/>
-      <w:pPr>
-        <w:tabs>
-          <w:tab w:val="num" w:pos="5760"/>
-        </w:tabs>
-        <w:ind w:left="5760" w:hanging="360"/>
-      </w:pPr>
-    </w:lvl>
-    <w:lvl w:ilvl="8" w:tentative="1">
-      <w:start w:val="1"/>
-      <w:numFmt w:val="decimal"/>
-      <w:lvlText w:val="%9."/>
-      <w:lvlJc w:val="left"/>
-      <w:pPr>
-        <w:tabs>
-          <w:tab w:val="num" w:pos="6480"/>
-        </w:tabs>
-        <w:ind w:left="6480" w:hanging="360"/>
-      </w:pPr>
-    </w:lvl>
-  </w:abstractNum>
-  <w:abstractNum w:abstractNumId="1" w15:restartNumberingAfterBreak="0">
     <w:nsid w:val="0D2E46D3"/>
     <w:multiLevelType w:val="hybridMultilevel"/>
     <w:tmpl w:val="80D60E40"/>
@@ -710,7 +374,7 @@
       </w:rPr>
     </w:lvl>
   </w:abstractNum>
-  <w:abstractNum w:abstractNumId="2" w15:restartNumberingAfterBreak="0">
+  <w:abstractNum w:abstractNumId="1" w15:restartNumberingAfterBreak="0">
     <w:nsid w:val="19812CC6"/>
     <w:multiLevelType w:val="hybridMultilevel"/>
     <w:tmpl w:val="DC78993E"/>
@@ -823,7 +487,7 @@
       </w:rPr>
     </w:lvl>
   </w:abstractNum>
-  <w:abstractNum w:abstractNumId="3" w15:restartNumberingAfterBreak="0">
+  <w:abstractNum w:abstractNumId="2" w15:restartNumberingAfterBreak="0">
     <w:nsid w:val="38D745FA"/>
     <w:multiLevelType w:val="hybridMultilevel"/>
     <w:tmpl w:val="0812FE8A"/>
@@ -936,7 +600,7 @@
       </w:rPr>
     </w:lvl>
   </w:abstractNum>
-  <w:abstractNum w:abstractNumId="4" w15:restartNumberingAfterBreak="0">
+  <w:abstractNum w:abstractNumId="3" w15:restartNumberingAfterBreak="0">
     <w:nsid w:val="3C124ED2"/>
     <w:multiLevelType w:val="hybridMultilevel"/>
     <w:tmpl w:val="1CEA8A7C"/>
@@ -1049,7 +713,7 @@
       </w:rPr>
     </w:lvl>
   </w:abstractNum>
-  <w:abstractNum w:abstractNumId="5" w15:restartNumberingAfterBreak="0">
+  <w:abstractNum w:abstractNumId="4" w15:restartNumberingAfterBreak="0">
     <w:nsid w:val="7AE73062"/>
     <w:multiLevelType w:val="hybridMultilevel"/>
     <w:tmpl w:val="C502691C"/>
@@ -1163,22 +827,19 @@
     </w:lvl>
   </w:abstractNum>
   <w:num w:numId="1">
+    <w:abstractNumId w:val="2"/>
+  </w:num>
+  <w:num w:numId="2">
     <w:abstractNumId w:val="3"/>
   </w:num>
-  <w:num w:numId="2">
-    <w:abstractNumId w:val="4"/>
-  </w:num>
   <w:num w:numId="3">
-    <w:abstractNumId w:val="2"/>
+    <w:abstractNumId w:val="1"/>
   </w:num>
   <w:num w:numId="4">
-    <w:abstractNumId w:val="1"/>
+    <w:abstractNumId w:val="0"/>
   </w:num>
   <w:num w:numId="5">
-    <w:abstractNumId w:val="5"/>
-  </w:num>
-  <w:num w:numId="6">
-    <w:abstractNumId w:val="0"/>
+    <w:abstractNumId w:val="4"/>
   </w:num>
 </w:numbering>
 </file>
@@ -1577,26 +1238,6 @@
     <w:name w:val="Normal"/>
     <w:qFormat/>
   </w:style>
-  <w:style w:type="paragraph" w:styleId="Cmsor3">
-    <w:name w:val="heading 3"/>
-    <w:basedOn w:val="Norml"/>
-    <w:link w:val="Cmsor3Char"/>
-    <w:uiPriority w:val="9"/>
-    <w:qFormat/>
-    <w:rsid w:val="007A23D2"/>
-    <w:pPr>
-      <w:spacing w:before="100" w:beforeAutospacing="1" w:after="100" w:afterAutospacing="1" w:line="240" w:lineRule="auto"/>
-      <w:outlineLvl w:val="2"/>
-    </w:pPr>
-    <w:rPr>
-      <w:rFonts w:ascii="Times New Roman" w:eastAsia="Times New Roman" w:hAnsi="Times New Roman" w:cs="Times New Roman"/>
-      <w:b/>
-      <w:bCs/>
-      <w:sz w:val="27"/>
-      <w:szCs w:val="27"/>
-      <w:lang w:eastAsia="hu-HU"/>
-    </w:rPr>
-  </w:style>
   <w:style w:type="character" w:default="1" w:styleId="Bekezdsalapbettpusa">
     <w:name w:val="Default Paragraph Font"/>
     <w:uiPriority w:val="1"/>
@@ -1634,49 +1275,6 @@
       <w:ind w:left="720"/>
       <w:contextualSpacing/>
     </w:pPr>
-  </w:style>
-  <w:style w:type="character" w:customStyle="1" w:styleId="Cmsor3Char">
-    <w:name w:val="Címsor 3 Char"/>
-    <w:basedOn w:val="Bekezdsalapbettpusa"/>
-    <w:link w:val="Cmsor3"/>
-    <w:uiPriority w:val="9"/>
-    <w:rsid w:val="007A23D2"/>
-    <w:rPr>
-      <w:rFonts w:ascii="Times New Roman" w:eastAsia="Times New Roman" w:hAnsi="Times New Roman" w:cs="Times New Roman"/>
-      <w:b/>
-      <w:bCs/>
-      <w:sz w:val="27"/>
-      <w:szCs w:val="27"/>
-      <w:lang w:eastAsia="hu-HU"/>
-    </w:rPr>
-  </w:style>
-  <w:style w:type="paragraph" w:styleId="NormlWeb">
-    <w:name w:val="Normal (Web)"/>
-    <w:basedOn w:val="Norml"/>
-    <w:uiPriority w:val="99"/>
-    <w:semiHidden/>
-    <w:unhideWhenUsed/>
-    <w:rsid w:val="007A23D2"/>
-    <w:pPr>
-      <w:spacing w:before="100" w:beforeAutospacing="1" w:after="100" w:afterAutospacing="1" w:line="240" w:lineRule="auto"/>
-    </w:pPr>
-    <w:rPr>
-      <w:rFonts w:ascii="Times New Roman" w:eastAsia="Times New Roman" w:hAnsi="Times New Roman" w:cs="Times New Roman"/>
-      <w:sz w:val="24"/>
-      <w:szCs w:val="24"/>
-      <w:lang w:eastAsia="hu-HU"/>
-    </w:rPr>
-  </w:style>
-  <w:style w:type="character" w:styleId="Kiemels2">
-    <w:name w:val="Strong"/>
-    <w:basedOn w:val="Bekezdsalapbettpusa"/>
-    <w:uiPriority w:val="22"/>
-    <w:qFormat/>
-    <w:rsid w:val="007A23D2"/>
-    <w:rPr>
-      <w:b/>
-      <w:bCs/>
-    </w:rPr>
   </w:style>
 </w:styles>
 </file>

</xml_diff>

<commit_message>
Majdnem befejezett dokumentum (Előző kettő commitnál rosszat töltöttem fel.)
</commit_message>
<xml_diff>
--- a/Kettő Akusztikus Pál Utcai Srác.docx
+++ b/Kettő Akusztikus Pál Utcai Srác.docx
@@ -1,253 +1,647 @@
 
 <file path=word/document.xml><?xml version="1.0" encoding="utf-8"?>
-<w:document xmlns:wpc="http://schemas.microsoft.com/office/word/2010/wordprocessingCanvas" xmlns:cx="http://schemas.microsoft.com/office/drawing/2014/chartex" xmlns:mc="http://schemas.openxmlformats.org/markup-compatibility/2006" xmlns:o="urn:schemas-microsoft-com:office:office" xmlns:r="http://schemas.openxmlformats.org/officeDocument/2006/relationships" xmlns:m="http://schemas.openxmlformats.org/officeDocument/2006/math" xmlns:v="urn:schemas-microsoft-com:vml" xmlns:wp14="http://schemas.microsoft.com/office/word/2010/wordprocessingDrawing" xmlns:wp="http://schemas.openxmlformats.org/drawingml/2006/wordprocessingDrawing" xmlns:w10="urn:schemas-microsoft-com:office:word" xmlns:w="http://schemas.openxmlformats.org/wordprocessingml/2006/main" xmlns:w14="http://schemas.microsoft.com/office/word/2010/wordml" xmlns:w15="http://schemas.microsoft.com/office/word/2012/wordml" xmlns:w16se="http://schemas.microsoft.com/office/word/2015/wordml/symex" xmlns:wpg="http://schemas.microsoft.com/office/word/2010/wordprocessingGroup" xmlns:wpi="http://schemas.microsoft.com/office/word/2010/wordprocessingInk" xmlns:wne="http://schemas.microsoft.com/office/word/2006/wordml" xmlns:wps="http://schemas.microsoft.com/office/word/2010/wordprocessingShape" mc:Ignorable="w14 w15 w16se wp14">
+<w:document xmlns:wpc="http://schemas.microsoft.com/office/word/2010/wordprocessingCanvas" xmlns:cx="http://schemas.microsoft.com/office/drawing/2014/chartex" xmlns:cx1="http://schemas.microsoft.com/office/drawing/2015/9/8/chartex" xmlns:cx2="http://schemas.microsoft.com/office/drawing/2015/10/21/chartex" xmlns:cx3="http://schemas.microsoft.com/office/drawing/2016/5/9/chartex" xmlns:cx4="http://schemas.microsoft.com/office/drawing/2016/5/10/chartex" xmlns:cx5="http://schemas.microsoft.com/office/drawing/2016/5/11/chartex" xmlns:cx6="http://schemas.microsoft.com/office/drawing/2016/5/12/chartex" xmlns:cx7="http://schemas.microsoft.com/office/drawing/2016/5/13/chartex" xmlns:cx8="http://schemas.microsoft.com/office/drawing/2016/5/14/chartex" xmlns:mc="http://schemas.openxmlformats.org/markup-compatibility/2006" xmlns:aink="http://schemas.microsoft.com/office/drawing/2016/ink" xmlns:am3d="http://schemas.microsoft.com/office/drawing/2017/model3d" xmlns:o="urn:schemas-microsoft-com:office:office" xmlns:oel="http://schemas.microsoft.com/office/2019/extlst" xmlns:r="http://schemas.openxmlformats.org/officeDocument/2006/relationships" xmlns:m="http://schemas.openxmlformats.org/officeDocument/2006/math" xmlns:v="urn:schemas-microsoft-com:vml" xmlns:wp14="http://schemas.microsoft.com/office/word/2010/wordprocessingDrawing" xmlns:wp="http://schemas.openxmlformats.org/drawingml/2006/wordprocessingDrawing" xmlns:w10="urn:schemas-microsoft-com:office:word" xmlns:w="http://schemas.openxmlformats.org/wordprocessingml/2006/main" xmlns:w14="http://schemas.microsoft.com/office/word/2010/wordml" xmlns:w15="http://schemas.microsoft.com/office/word/2012/wordml" xmlns:w16cex="http://schemas.microsoft.com/office/word/2018/wordml/cex" xmlns:w16cid="http://schemas.microsoft.com/office/word/2016/wordml/cid" xmlns:w16="http://schemas.microsoft.com/office/word/2018/wordml" xmlns:w16du="http://schemas.microsoft.com/office/word/2023/wordml/word16du" xmlns:w16sdtdh="http://schemas.microsoft.com/office/word/2020/wordml/sdtdatahash" xmlns:w16se="http://schemas.microsoft.com/office/word/2015/wordml/symex" xmlns:wpg="http://schemas.microsoft.com/office/word/2010/wordprocessingGroup" xmlns:wpi="http://schemas.microsoft.com/office/word/2010/wordprocessingInk" xmlns:wne="http://schemas.microsoft.com/office/word/2006/wordml" xmlns:wps="http://schemas.microsoft.com/office/word/2010/wordprocessingShape" mc:Ignorable="w14 w15 w16se w16cid w16 w16cex w16sdtdh w16du wp14">
   <w:body>
     <w:p>
       <w:pPr>
-        <w:jc w:val="center"/>
-        <w:rPr>
-          <w:sz w:val="56"/>
-        </w:rPr>
-      </w:pPr>
-      <w:r>
-        <w:rPr>
-          <w:sz w:val="56"/>
-        </w:rPr>
-        <w:t>Kettő Akusztikus Pál Utcai Srác</w:t>
+        <w:rPr>
+          <w:rFonts w:ascii="Franklin Gothic Demi" w:hAnsi="Franklin Gothic Demi"/>
+          <w:sz w:val="28"/>
+          <w:szCs w:val="28"/>
+        </w:rPr>
+      </w:pPr>
+      <w:r>
+        <w:rPr>
+          <w:rFonts w:ascii="Franklin Gothic Demi" w:hAnsi="Franklin Gothic Demi"/>
+          <w:sz w:val="28"/>
+          <w:szCs w:val="28"/>
+        </w:rPr>
+        <w:t>Varga Ádám, Pelle Bálint Péter. 10/c</w:t>
       </w:r>
     </w:p>
     <w:p>
       <w:pPr>
         <w:rPr>
-          <w:sz w:val="40"/>
+          <w:rFonts w:ascii="Franklin Gothic Demi" w:hAnsi="Franklin Gothic Demi"/>
         </w:rPr>
       </w:pPr>
     </w:p>
     <w:p>
       <w:pPr>
-        <w:rPr>
-          <w:sz w:val="40"/>
-        </w:rPr>
-      </w:pPr>
+        <w:jc w:val="center"/>
+        <w:rPr>
+          <w:rFonts w:ascii="Franklin Gothic Demi" w:hAnsi="Franklin Gothic Demi"/>
+          <w:sz w:val="72"/>
+        </w:rPr>
+      </w:pPr>
+      <w:r>
+        <w:rPr>
+          <w:rFonts w:ascii="Franklin Gothic Demi" w:hAnsi="Franklin Gothic Demi"/>
+          <w:sz w:val="72"/>
+        </w:rPr>
+        <w:t>Kettő Akusztikus Pál Utcai Srác</w:t>
+      </w:r>
     </w:p>
     <w:p>
       <w:pPr>
         <w:rPr>
-          <w:sz w:val="44"/>
-          <w:u w:val="single"/>
-        </w:rPr>
-      </w:pPr>
-      <w:r>
-        <w:rPr>
-          <w:sz w:val="44"/>
-          <w:u w:val="single"/>
-        </w:rPr>
-        <w:t>Működése</w:t>
-      </w:r>
-      <w:r>
-        <w:rPr>
-          <w:sz w:val="44"/>
-          <w:u w:val="single"/>
-        </w:rPr>
-        <w:t>:</w:t>
-      </w:r>
+          <w:sz w:val="40"/>
+        </w:rPr>
+      </w:pPr>
     </w:p>
     <w:p>
       <w:pPr>
         <w:rPr>
-          <w:sz w:val="36"/>
-        </w:rPr>
-      </w:pPr>
-      <w:r>
-        <w:rPr>
-          <w:sz w:val="36"/>
-        </w:rPr>
-        <w:t xml:space="preserve">A program lekérdezi, hogy </w:t>
-      </w:r>
-      <w:proofErr w:type="gramStart"/>
-      <w:r>
-        <w:rPr>
-          <w:sz w:val="36"/>
-        </w:rPr>
-        <w:t>a</w:t>
-      </w:r>
-      <w:proofErr w:type="gramEnd"/>
-      <w:r>
-        <w:rPr>
-          <w:sz w:val="36"/>
-        </w:rPr>
-        <w:t xml:space="preserve"> </w:t>
-      </w:r>
-      <w:proofErr w:type="spellStart"/>
-      <w:r>
-        <w:rPr>
-          <w:sz w:val="36"/>
-        </w:rPr>
-        <w:t>user</w:t>
-      </w:r>
-      <w:proofErr w:type="spellEnd"/>
-      <w:r>
-        <w:rPr>
-          <w:sz w:val="36"/>
-        </w:rPr>
-        <w:t xml:space="preserve"> szeretné-e saját adatot hozzáadni akármelyik listához, ezáltal 2 lehetősége van, a y és az n.</w:t>
-      </w:r>
+          <w:sz w:val="40"/>
+        </w:rPr>
+      </w:pPr>
     </w:p>
     <w:p>
       <w:pPr>
-        <w:pStyle w:val="Listaszerbekezds"/>
+        <w:spacing w:before="100" w:beforeAutospacing="1" w:after="100" w:afterAutospacing="1" w:line="240" w:lineRule="auto"/>
+        <w:outlineLvl w:val="2"/>
+        <w:rPr>
+          <w:rFonts w:ascii="Times New Roman" w:eastAsia="Times New Roman" w:hAnsi="Times New Roman" w:cs="Times New Roman"/>
+          <w:b/>
+          <w:bCs/>
+          <w:sz w:val="40"/>
+          <w:szCs w:val="27"/>
+          <w:lang w:eastAsia="hu-HU"/>
+        </w:rPr>
+      </w:pPr>
+      <w:r>
+        <w:rPr>
+          <w:rFonts w:ascii="Times New Roman" w:eastAsia="Times New Roman" w:hAnsi="Times New Roman" w:cs="Times New Roman"/>
+          <w:b/>
+          <w:bCs/>
+          <w:sz w:val="40"/>
+          <w:szCs w:val="27"/>
+          <w:lang w:eastAsia="hu-HU"/>
+        </w:rPr>
+        <w:t>Bevezetés</w:t>
+      </w:r>
+    </w:p>
+    <w:p>
+      <w:pPr>
+        <w:spacing w:before="100" w:beforeAutospacing="1" w:after="100" w:afterAutospacing="1" w:line="240" w:lineRule="auto"/>
+        <w:outlineLvl w:val="2"/>
+        <w:rPr>
+          <w:rFonts w:ascii="Times New Roman" w:eastAsia="Times New Roman" w:hAnsi="Times New Roman" w:cs="Times New Roman"/>
+          <w:sz w:val="36"/>
+          <w:szCs w:val="36"/>
+          <w:lang w:eastAsia="hu-HU"/>
+        </w:rPr>
+      </w:pPr>
+      <w:r>
+        <w:rPr>
+          <w:rFonts w:ascii="Times New Roman" w:eastAsia="Times New Roman" w:hAnsi="Times New Roman" w:cs="Times New Roman"/>
+          <w:b/>
+          <w:bCs/>
+          <w:sz w:val="40"/>
+          <w:szCs w:val="27"/>
+          <w:lang w:eastAsia="hu-HU"/>
+        </w:rPr>
+        <w:tab/>
+      </w:r>
+      <w:r>
+        <w:rPr>
+          <w:rFonts w:ascii="Times New Roman" w:eastAsia="Times New Roman" w:hAnsi="Times New Roman" w:cs="Times New Roman"/>
+          <w:sz w:val="36"/>
+          <w:szCs w:val="36"/>
+          <w:lang w:eastAsia="hu-HU"/>
+        </w:rPr>
+        <w:t>Tóbiás a tesi tanár kettő informatikus osztályt tanít. Nagyon dühös, hiszen ő egy nagyon híres és ismert testépítő és imádja a sportot. Nem szereti látni, hogy mindenkit hidegen hagy az egészsége, ezért megkéri informatikus barátját, Norbert Professor úrat hogy írjon egy programot ami alapján tud segíteni diákjain. Természetesen Tóbiás tanár úr szava abszolút.</w:t>
+      </w:r>
+    </w:p>
+    <w:p>
+      <w:pPr>
+        <w:spacing w:before="100" w:beforeAutospacing="1" w:after="100" w:afterAutospacing="1" w:line="240" w:lineRule="auto"/>
+        <w:ind w:firstLine="708"/>
+        <w:rPr>
+          <w:rFonts w:ascii="Times New Roman" w:eastAsia="Times New Roman" w:hAnsi="Times New Roman" w:cs="Times New Roman"/>
+          <w:sz w:val="36"/>
+          <w:szCs w:val="24"/>
+          <w:lang w:eastAsia="hu-HU"/>
+        </w:rPr>
+      </w:pPr>
+      <w:r>
+        <w:rPr>
+          <w:rFonts w:ascii="Times New Roman" w:eastAsia="Times New Roman" w:hAnsi="Times New Roman" w:cs="Times New Roman"/>
+          <w:sz w:val="36"/>
+          <w:szCs w:val="24"/>
+          <w:lang w:eastAsia="hu-HU"/>
+        </w:rPr>
+        <w:t xml:space="preserve">A program, lehetővé teszi </w:t>
+      </w:r>
+      <w:r>
+        <w:rPr>
+          <w:rFonts w:ascii="Times New Roman" w:eastAsia="Times New Roman" w:hAnsi="Times New Roman" w:cs="Times New Roman"/>
+          <w:sz w:val="36"/>
+          <w:szCs w:val="24"/>
+          <w:lang w:eastAsia="hu-HU"/>
+        </w:rPr>
+        <w:t xml:space="preserve">az </w:t>
+      </w:r>
+      <w:r>
+        <w:rPr>
+          <w:rFonts w:ascii="Times New Roman" w:eastAsia="Times New Roman" w:hAnsi="Times New Roman" w:cs="Times New Roman"/>
+          <w:sz w:val="36"/>
+          <w:szCs w:val="24"/>
+          <w:lang w:eastAsia="hu-HU"/>
+        </w:rPr>
+        <w:t>osztályok adatainak kezelését és elemzését, különös tekintettel az egyes tagok testtömegindexére (BMI).</w:t>
+      </w:r>
+    </w:p>
+    <w:p>
+      <w:pPr>
+        <w:spacing w:before="100" w:beforeAutospacing="1" w:after="100" w:afterAutospacing="1" w:line="240" w:lineRule="auto"/>
+        <w:outlineLvl w:val="2"/>
+        <w:rPr>
+          <w:rFonts w:ascii="Times New Roman" w:eastAsia="Times New Roman" w:hAnsi="Times New Roman" w:cs="Times New Roman"/>
+          <w:b/>
+          <w:bCs/>
+          <w:sz w:val="40"/>
+          <w:szCs w:val="27"/>
+          <w:lang w:eastAsia="hu-HU"/>
+        </w:rPr>
+      </w:pPr>
+      <w:r>
+        <w:rPr>
+          <w:rFonts w:ascii="Times New Roman" w:eastAsia="Times New Roman" w:hAnsi="Times New Roman" w:cs="Times New Roman"/>
+          <w:b/>
+          <w:bCs/>
+          <w:sz w:val="40"/>
+          <w:szCs w:val="27"/>
+          <w:lang w:eastAsia="hu-HU"/>
+        </w:rPr>
+        <w:t>Funkciók</w:t>
+      </w:r>
+    </w:p>
+    <w:p>
+      <w:pPr>
         <w:numPr>
           <w:ilvl w:val="0"/>
-          <w:numId w:val="5"/>
+          <w:numId w:val="6"/>
         </w:numPr>
-        <w:rPr>
-          <w:sz w:val="36"/>
-        </w:rPr>
-      </w:pPr>
-      <w:r>
-        <w:rPr>
-          <w:sz w:val="36"/>
-        </w:rPr>
-        <w:t xml:space="preserve">Ha y a válasz, akkor megkérdi melyik fájlba szeretne írni </w:t>
-      </w:r>
-      <w:proofErr w:type="gramStart"/>
-      <w:r>
-        <w:rPr>
-          <w:sz w:val="36"/>
-        </w:rPr>
-        <w:t>a</w:t>
-      </w:r>
-      <w:proofErr w:type="gramEnd"/>
-      <w:r>
-        <w:rPr>
-          <w:sz w:val="36"/>
-        </w:rPr>
-        <w:t xml:space="preserve"> </w:t>
-      </w:r>
-      <w:proofErr w:type="spellStart"/>
-      <w:r>
-        <w:rPr>
-          <w:sz w:val="36"/>
-        </w:rPr>
-        <w:t>user</w:t>
-      </w:r>
-      <w:proofErr w:type="spellEnd"/>
+        <w:spacing w:before="100" w:beforeAutospacing="1" w:after="100" w:afterAutospacing="1" w:line="240" w:lineRule="auto"/>
+        <w:rPr>
+          <w:rFonts w:ascii="Times New Roman" w:eastAsia="Times New Roman" w:hAnsi="Times New Roman" w:cs="Times New Roman"/>
+          <w:sz w:val="36"/>
+          <w:szCs w:val="24"/>
+          <w:lang w:eastAsia="hu-HU"/>
+        </w:rPr>
+      </w:pPr>
+      <w:r>
+        <w:rPr>
+          <w:rFonts w:ascii="Times New Roman" w:eastAsia="Times New Roman" w:hAnsi="Times New Roman" w:cs="Times New Roman"/>
+          <w:b/>
+          <w:bCs/>
+          <w:sz w:val="36"/>
+          <w:szCs w:val="24"/>
+          <w:lang w:eastAsia="hu-HU"/>
+        </w:rPr>
+        <w:t>b</w:t>
+      </w:r>
+      <w:r>
+        <w:rPr>
+          <w:rFonts w:ascii="Times New Roman" w:eastAsia="Times New Roman" w:hAnsi="Times New Roman" w:cs="Times New Roman"/>
+          <w:b/>
+          <w:bCs/>
+          <w:sz w:val="36"/>
+          <w:szCs w:val="24"/>
+          <w:lang w:eastAsia="hu-HU"/>
+        </w:rPr>
+        <w:t>eolvas</w:t>
+      </w:r>
+      <w:r>
+        <w:rPr>
+          <w:rFonts w:ascii="Times New Roman" w:eastAsia="Times New Roman" w:hAnsi="Times New Roman" w:cs="Times New Roman"/>
+          <w:b/>
+          <w:bCs/>
+          <w:sz w:val="36"/>
+          <w:szCs w:val="24"/>
+          <w:lang w:eastAsia="hu-HU"/>
+        </w:rPr>
+        <w:t>as()</w:t>
+      </w:r>
+      <w:r>
+        <w:rPr>
+          <w:rFonts w:ascii="Times New Roman" w:eastAsia="Times New Roman" w:hAnsi="Times New Roman" w:cs="Times New Roman"/>
+          <w:b/>
+          <w:bCs/>
+          <w:sz w:val="36"/>
+          <w:szCs w:val="24"/>
+          <w:lang w:eastAsia="hu-HU"/>
+        </w:rPr>
+        <w:t>:</w:t>
+      </w:r>
+      <w:r>
+        <w:rPr>
+          <w:rFonts w:ascii="Times New Roman" w:eastAsia="Times New Roman" w:hAnsi="Times New Roman" w:cs="Times New Roman"/>
+          <w:sz w:val="36"/>
+          <w:szCs w:val="24"/>
+          <w:lang w:eastAsia="hu-HU"/>
+        </w:rPr>
+        <w:t xml:space="preserve"> A program lehetőséget nyújt külső fájlok beolvasására</w:t>
+      </w:r>
+      <w:r>
+        <w:rPr>
+          <w:rFonts w:ascii="Times New Roman" w:eastAsia="Times New Roman" w:hAnsi="Times New Roman" w:cs="Times New Roman"/>
+          <w:sz w:val="36"/>
+          <w:szCs w:val="24"/>
+          <w:lang w:eastAsia="hu-HU"/>
+        </w:rPr>
+        <w:t xml:space="preserve"> vagy hozzá írására</w:t>
+      </w:r>
+      <w:r>
+        <w:rPr>
+          <w:rFonts w:ascii="Times New Roman" w:eastAsia="Times New Roman" w:hAnsi="Times New Roman" w:cs="Times New Roman"/>
+          <w:sz w:val="36"/>
+          <w:szCs w:val="24"/>
+          <w:lang w:eastAsia="hu-HU"/>
+        </w:rPr>
+        <w:t>, amelyek tartalmazzák az osztály tagjainak magasságát, súlyát, nevét és életkorát.</w:t>
+      </w:r>
     </w:p>
     <w:p>
       <w:pPr>
-        <w:pStyle w:val="Listaszerbekezds"/>
         <w:numPr>
           <w:ilvl w:val="0"/>
-          <w:numId w:val="5"/>
+          <w:numId w:val="6"/>
         </w:numPr>
-        <w:rPr>
-          <w:sz w:val="36"/>
-        </w:rPr>
-      </w:pPr>
-      <w:r>
-        <w:rPr>
-          <w:sz w:val="36"/>
-        </w:rPr>
-        <w:t xml:space="preserve">Ha n akkor </w:t>
-      </w:r>
-      <w:proofErr w:type="spellStart"/>
-      <w:r>
-        <w:rPr>
-          <w:sz w:val="36"/>
-        </w:rPr>
-        <w:t>legkérdi</w:t>
-      </w:r>
-      <w:proofErr w:type="spellEnd"/>
-      <w:r>
-        <w:rPr>
-          <w:sz w:val="36"/>
-        </w:rPr>
-        <w:t xml:space="preserve"> melyik lista adatait szeretné megtekinteni, és használni</w:t>
+        <w:spacing w:before="100" w:beforeAutospacing="1" w:after="100" w:afterAutospacing="1" w:line="240" w:lineRule="auto"/>
+        <w:rPr>
+          <w:rFonts w:ascii="Times New Roman" w:eastAsia="Times New Roman" w:hAnsi="Times New Roman" w:cs="Times New Roman"/>
+          <w:sz w:val="36"/>
+          <w:szCs w:val="24"/>
+          <w:lang w:eastAsia="hu-HU"/>
+        </w:rPr>
+      </w:pPr>
+      <w:r>
+        <w:rPr>
+          <w:rFonts w:ascii="Times New Roman" w:eastAsia="Times New Roman" w:hAnsi="Times New Roman" w:cs="Times New Roman"/>
+          <w:b/>
+          <w:bCs/>
+          <w:sz w:val="36"/>
+          <w:szCs w:val="24"/>
+          <w:lang w:eastAsia="hu-HU"/>
+        </w:rPr>
+        <w:t>bmi()</w:t>
+      </w:r>
+      <w:r>
+        <w:rPr>
+          <w:rFonts w:ascii="Times New Roman" w:eastAsia="Times New Roman" w:hAnsi="Times New Roman" w:cs="Times New Roman"/>
+          <w:b/>
+          <w:bCs/>
+          <w:sz w:val="36"/>
+          <w:szCs w:val="24"/>
+          <w:lang w:eastAsia="hu-HU"/>
+        </w:rPr>
+        <w:t>:</w:t>
+      </w:r>
+      <w:r>
+        <w:rPr>
+          <w:rFonts w:ascii="Times New Roman" w:eastAsia="Times New Roman" w:hAnsi="Times New Roman" w:cs="Times New Roman"/>
+          <w:sz w:val="36"/>
+          <w:szCs w:val="24"/>
+          <w:lang w:eastAsia="hu-HU"/>
+        </w:rPr>
+        <w:t xml:space="preserve"> A BMI (testtömegindex) kiszámítása a megadott adatok alapján. Az eredmények alapján az egyes tagokat az alacsony testsúlyú, normális testsúlyú, túlsúlyos vagy elhízott kategóriákba sorolja.</w:t>
       </w:r>
     </w:p>
     <w:p>
       <w:pPr>
-        <w:rPr>
-          <w:sz w:val="36"/>
-        </w:rPr>
-      </w:pPr>
-      <w:r>
-        <w:rPr>
-          <w:sz w:val="36"/>
-        </w:rPr>
-        <w:t xml:space="preserve">Miután ezzel végzett a felhasználó, lekérdi, hogy a listában lévő személyek közül random emberét vagy egy saját döntés alapján lévő személy </w:t>
-      </w:r>
-      <w:proofErr w:type="gramStart"/>
-      <w:r>
-        <w:rPr>
-          <w:sz w:val="36"/>
-        </w:rPr>
-        <w:t>BMI(</w:t>
-      </w:r>
-      <w:proofErr w:type="gramEnd"/>
-      <w:r>
-        <w:rPr>
-          <w:sz w:val="36"/>
-        </w:rPr>
-        <w:t xml:space="preserve">Body </w:t>
-      </w:r>
-      <w:proofErr w:type="spellStart"/>
-      <w:r>
-        <w:rPr>
-          <w:sz w:val="36"/>
-        </w:rPr>
-        <w:t>Mass</w:t>
-      </w:r>
-      <w:proofErr w:type="spellEnd"/>
-      <w:r>
-        <w:rPr>
-          <w:sz w:val="36"/>
-        </w:rPr>
-        <w:t xml:space="preserve"> Index)-jét szeretné megtekinteni.</w:t>
+        <w:numPr>
+          <w:ilvl w:val="0"/>
+          <w:numId w:val="6"/>
+        </w:numPr>
+        <w:spacing w:before="100" w:beforeAutospacing="1" w:after="100" w:afterAutospacing="1" w:line="240" w:lineRule="auto"/>
+        <w:rPr>
+          <w:rFonts w:ascii="Times New Roman" w:eastAsia="Times New Roman" w:hAnsi="Times New Roman" w:cs="Times New Roman"/>
+          <w:sz w:val="36"/>
+          <w:szCs w:val="24"/>
+          <w:lang w:eastAsia="hu-HU"/>
+        </w:rPr>
+      </w:pPr>
+      <w:r>
+        <w:rPr>
+          <w:rFonts w:ascii="Times New Roman" w:eastAsia="Times New Roman" w:hAnsi="Times New Roman" w:cs="Times New Roman"/>
+          <w:b/>
+          <w:bCs/>
+          <w:sz w:val="36"/>
+          <w:szCs w:val="24"/>
+          <w:lang w:eastAsia="hu-HU"/>
+        </w:rPr>
+        <w:lastRenderedPageBreak/>
+        <w:t>mod()</w:t>
+      </w:r>
+      <w:r>
+        <w:rPr>
+          <w:rFonts w:ascii="Times New Roman" w:eastAsia="Times New Roman" w:hAnsi="Times New Roman" w:cs="Times New Roman"/>
+          <w:b/>
+          <w:bCs/>
+          <w:sz w:val="36"/>
+          <w:szCs w:val="24"/>
+          <w:lang w:eastAsia="hu-HU"/>
+        </w:rPr>
+        <w:t>:</w:t>
+      </w:r>
+      <w:r>
+        <w:rPr>
+          <w:rFonts w:ascii="Times New Roman" w:eastAsia="Times New Roman" w:hAnsi="Times New Roman" w:cs="Times New Roman"/>
+          <w:sz w:val="36"/>
+          <w:szCs w:val="24"/>
+          <w:lang w:eastAsia="hu-HU"/>
+        </w:rPr>
+        <w:t xml:space="preserve"> A felhasználó képes megtekinteni az osztály tagjainak listáját és választhat, hogy kinek a BMI-jét szeretné tudni, vagy választhat random tagot is.</w:t>
       </w:r>
     </w:p>
     <w:p>
       <w:pPr>
-        <w:rPr>
-          <w:sz w:val="36"/>
-        </w:rPr>
-      </w:pPr>
-      <w:r>
-        <w:rPr>
-          <w:sz w:val="36"/>
-        </w:rPr>
-        <w:t xml:space="preserve">A BMI arra szolgál, hogy </w:t>
-      </w:r>
-      <w:proofErr w:type="gramStart"/>
-      <w:r>
-        <w:rPr>
-          <w:sz w:val="36"/>
-        </w:rPr>
-        <w:t>a</w:t>
-      </w:r>
-      <w:proofErr w:type="gramEnd"/>
-      <w:r>
-        <w:rPr>
-          <w:sz w:val="36"/>
-        </w:rPr>
-        <w:t xml:space="preserve"> </w:t>
-      </w:r>
-      <w:proofErr w:type="spellStart"/>
-      <w:r>
-        <w:rPr>
-          <w:sz w:val="36"/>
-        </w:rPr>
-        <w:t>user</w:t>
-      </w:r>
-      <w:proofErr w:type="spellEnd"/>
-      <w:r>
-        <w:rPr>
-          <w:sz w:val="36"/>
-        </w:rPr>
-        <w:t xml:space="preserve"> láthassa, hogy a személy testsúlya megfelelő-e, ezután pedig, a normál testsúly legfelső határához kellő napi kalória mennyiséget kiírja, és mellé a testsúlyt hozzá.</w:t>
-      </w:r>
-      <w:bookmarkStart w:id="0" w:name="_GoBack"/>
-      <w:bookmarkEnd w:id="0"/>
+        <w:numPr>
+          <w:ilvl w:val="0"/>
+          <w:numId w:val="6"/>
+        </w:numPr>
+        <w:spacing w:before="100" w:beforeAutospacing="1" w:after="100" w:afterAutospacing="1" w:line="240" w:lineRule="auto"/>
+        <w:rPr>
+          <w:rFonts w:ascii="Times New Roman" w:eastAsia="Times New Roman" w:hAnsi="Times New Roman" w:cs="Times New Roman"/>
+          <w:sz w:val="36"/>
+          <w:szCs w:val="24"/>
+          <w:lang w:eastAsia="hu-HU"/>
+        </w:rPr>
+      </w:pPr>
+      <w:r>
+        <w:rPr>
+          <w:rFonts w:ascii="Times New Roman" w:eastAsia="Times New Roman" w:hAnsi="Times New Roman" w:cs="Times New Roman"/>
+          <w:b/>
+          <w:bCs/>
+          <w:sz w:val="36"/>
+          <w:szCs w:val="24"/>
+          <w:lang w:eastAsia="hu-HU"/>
+        </w:rPr>
+        <w:t>Kalóriaszükséglet kiszámítása:</w:t>
+      </w:r>
+      <w:r>
+        <w:rPr>
+          <w:rFonts w:ascii="Times New Roman" w:eastAsia="Times New Roman" w:hAnsi="Times New Roman" w:cs="Times New Roman"/>
+          <w:sz w:val="36"/>
+          <w:szCs w:val="24"/>
+          <w:lang w:eastAsia="hu-HU"/>
+        </w:rPr>
+        <w:t xml:space="preserve"> A program kiszámítja az egyes tagok által elfogyasztható kalóriamennyiséget a normális BMI eléréséhez, valamint az ehhez szükséges napi kalóriabevitelt.</w:t>
+      </w:r>
+    </w:p>
+    <w:p>
+      <w:pPr>
+        <w:numPr>
+          <w:ilvl w:val="0"/>
+          <w:numId w:val="6"/>
+        </w:numPr>
+        <w:spacing w:before="100" w:beforeAutospacing="1" w:after="100" w:afterAutospacing="1" w:line="240" w:lineRule="auto"/>
+        <w:rPr>
+          <w:rFonts w:ascii="Times New Roman" w:eastAsia="Times New Roman" w:hAnsi="Times New Roman" w:cs="Times New Roman"/>
+          <w:sz w:val="36"/>
+          <w:szCs w:val="24"/>
+          <w:lang w:eastAsia="hu-HU"/>
+        </w:rPr>
+      </w:pPr>
+      <w:r>
+        <w:rPr>
+          <w:rFonts w:ascii="Times New Roman" w:eastAsia="Times New Roman" w:hAnsi="Times New Roman" w:cs="Times New Roman"/>
+          <w:b/>
+          <w:bCs/>
+          <w:sz w:val="36"/>
+          <w:szCs w:val="24"/>
+          <w:lang w:eastAsia="hu-HU"/>
+        </w:rPr>
+        <w:t>rendez()</w:t>
+      </w:r>
+      <w:r>
+        <w:rPr>
+          <w:rFonts w:ascii="Times New Roman" w:eastAsia="Times New Roman" w:hAnsi="Times New Roman" w:cs="Times New Roman"/>
+          <w:b/>
+          <w:bCs/>
+          <w:sz w:val="36"/>
+          <w:szCs w:val="24"/>
+          <w:lang w:eastAsia="hu-HU"/>
+        </w:rPr>
+        <w:t>:</w:t>
+      </w:r>
+      <w:r>
+        <w:rPr>
+          <w:rFonts w:ascii="Times New Roman" w:eastAsia="Times New Roman" w:hAnsi="Times New Roman" w:cs="Times New Roman"/>
+          <w:sz w:val="36"/>
+          <w:szCs w:val="24"/>
+          <w:lang w:eastAsia="hu-HU"/>
+        </w:rPr>
+        <w:t xml:space="preserve"> Lehetőség van az osztály tagjainak adatait súly alapján csökkenő vagy növekvő sorrendbe rendezni, és az eredményeket egy új fájlba menteni.</w:t>
+      </w:r>
+    </w:p>
+    <w:p>
+      <w:pPr>
+        <w:numPr>
+          <w:ilvl w:val="0"/>
+          <w:numId w:val="6"/>
+        </w:numPr>
+        <w:spacing w:before="100" w:beforeAutospacing="1" w:after="100" w:afterAutospacing="1" w:line="240" w:lineRule="auto"/>
+        <w:rPr>
+          <w:rFonts w:ascii="Times New Roman" w:eastAsia="Times New Roman" w:hAnsi="Times New Roman" w:cs="Times New Roman"/>
+          <w:sz w:val="36"/>
+          <w:szCs w:val="24"/>
+          <w:lang w:eastAsia="hu-HU"/>
+        </w:rPr>
+      </w:pPr>
+      <w:r>
+        <w:rPr>
+          <w:rFonts w:ascii="Times New Roman" w:eastAsia="Times New Roman" w:hAnsi="Times New Roman" w:cs="Times New Roman"/>
+          <w:b/>
+          <w:bCs/>
+          <w:sz w:val="36"/>
+          <w:szCs w:val="24"/>
+          <w:lang w:eastAsia="hu-HU"/>
+        </w:rPr>
+        <w:t>legelhizottabb()</w:t>
+      </w:r>
+      <w:r>
+        <w:rPr>
+          <w:rFonts w:ascii="Times New Roman" w:eastAsia="Times New Roman" w:hAnsi="Times New Roman" w:cs="Times New Roman"/>
+          <w:b/>
+          <w:bCs/>
+          <w:sz w:val="36"/>
+          <w:szCs w:val="24"/>
+          <w:lang w:eastAsia="hu-HU"/>
+        </w:rPr>
+        <w:t>:</w:t>
+      </w:r>
+      <w:r>
+        <w:rPr>
+          <w:rFonts w:ascii="Times New Roman" w:eastAsia="Times New Roman" w:hAnsi="Times New Roman" w:cs="Times New Roman"/>
+          <w:sz w:val="36"/>
+          <w:szCs w:val="24"/>
+          <w:lang w:eastAsia="hu-HU"/>
+        </w:rPr>
+        <w:t xml:space="preserve"> A program meghatározza és kiírja, hogy ki az osztály legelhízottabb tagja.</w:t>
+      </w:r>
+    </w:p>
+    <w:p>
+      <w:pPr>
+        <w:spacing w:before="100" w:beforeAutospacing="1" w:after="100" w:afterAutospacing="1" w:line="240" w:lineRule="auto"/>
+        <w:outlineLvl w:val="2"/>
+        <w:rPr>
+          <w:rFonts w:ascii="Times New Roman" w:eastAsia="Times New Roman" w:hAnsi="Times New Roman" w:cs="Times New Roman"/>
+          <w:b/>
+          <w:bCs/>
+          <w:sz w:val="36"/>
+          <w:szCs w:val="27"/>
+          <w:lang w:eastAsia="hu-HU"/>
+        </w:rPr>
+      </w:pPr>
+    </w:p>
+    <w:p>
+      <w:pPr>
+        <w:spacing w:before="100" w:beforeAutospacing="1" w:after="100" w:afterAutospacing="1" w:line="240" w:lineRule="auto"/>
+        <w:outlineLvl w:val="2"/>
+        <w:rPr>
+          <w:rFonts w:ascii="Times New Roman" w:eastAsia="Times New Roman" w:hAnsi="Times New Roman" w:cs="Times New Roman"/>
+          <w:b/>
+          <w:bCs/>
+          <w:sz w:val="40"/>
+          <w:szCs w:val="27"/>
+          <w:lang w:eastAsia="hu-HU"/>
+        </w:rPr>
+      </w:pPr>
+      <w:r>
+        <w:rPr>
+          <w:rFonts w:ascii="Times New Roman" w:eastAsia="Times New Roman" w:hAnsi="Times New Roman" w:cs="Times New Roman"/>
+          <w:b/>
+          <w:bCs/>
+          <w:sz w:val="40"/>
+          <w:szCs w:val="27"/>
+          <w:lang w:eastAsia="hu-HU"/>
+        </w:rPr>
+        <w:t>Használat</w:t>
+      </w:r>
+    </w:p>
+    <w:p>
+      <w:pPr>
+        <w:spacing w:before="100" w:beforeAutospacing="1" w:after="100" w:afterAutospacing="1" w:line="240" w:lineRule="auto"/>
+        <w:ind w:firstLine="708"/>
+        <w:rPr>
+          <w:rFonts w:ascii="Times New Roman" w:eastAsia="Times New Roman" w:hAnsi="Times New Roman" w:cs="Times New Roman"/>
+          <w:sz w:val="36"/>
+          <w:szCs w:val="24"/>
+          <w:lang w:eastAsia="hu-HU"/>
+        </w:rPr>
+      </w:pPr>
+      <w:r>
+        <w:rPr>
+          <w:rFonts w:ascii="Times New Roman" w:eastAsia="Times New Roman" w:hAnsi="Times New Roman" w:cs="Times New Roman"/>
+          <w:sz w:val="36"/>
+          <w:szCs w:val="24"/>
+          <w:lang w:eastAsia="hu-HU"/>
+        </w:rPr>
+        <w:t>A program használata egyszerű. A felhasználó választhat, hogy saját adatokat rögzít vagy megnézi az osztály tagjainak adatait. Ezután dönthet, hogy random tag BMI értékét kéri-e, vagy választhat egy tagot a listáról. A program számítja az aktuális kalóriabevitelt az optimális BMI eléréséhez, és lehetőséget nyújt az adatok rendezésére és az eredmények mentésére.</w:t>
+      </w:r>
+    </w:p>
+    <w:p>
+      <w:pPr>
+        <w:spacing w:before="100" w:beforeAutospacing="1" w:after="100" w:afterAutospacing="1" w:line="240" w:lineRule="auto"/>
+        <w:outlineLvl w:val="2"/>
+        <w:rPr>
+          <w:rFonts w:ascii="Times New Roman" w:eastAsia="Times New Roman" w:hAnsi="Times New Roman" w:cs="Times New Roman"/>
+          <w:b/>
+          <w:bCs/>
+          <w:sz w:val="40"/>
+          <w:szCs w:val="27"/>
+          <w:lang w:eastAsia="hu-HU"/>
+        </w:rPr>
+      </w:pPr>
+      <w:r>
+        <w:rPr>
+          <w:rFonts w:ascii="Times New Roman" w:eastAsia="Times New Roman" w:hAnsi="Times New Roman" w:cs="Times New Roman"/>
+          <w:b/>
+          <w:bCs/>
+          <w:sz w:val="40"/>
+          <w:szCs w:val="27"/>
+          <w:lang w:eastAsia="hu-HU"/>
+        </w:rPr>
+        <w:t>Összegzés</w:t>
+      </w:r>
+    </w:p>
+    <w:p>
+      <w:pPr>
+        <w:spacing w:before="100" w:beforeAutospacing="1" w:after="100" w:afterAutospacing="1" w:line="240" w:lineRule="auto"/>
+        <w:ind w:firstLine="708"/>
+        <w:rPr>
+          <w:rFonts w:ascii="Times New Roman" w:eastAsia="Times New Roman" w:hAnsi="Times New Roman" w:cs="Times New Roman"/>
+          <w:sz w:val="36"/>
+          <w:szCs w:val="24"/>
+          <w:lang w:eastAsia="hu-HU"/>
+        </w:rPr>
+      </w:pPr>
+      <w:r>
+        <w:rPr>
+          <w:rFonts w:ascii="Times New Roman" w:eastAsia="Times New Roman" w:hAnsi="Times New Roman" w:cs="Times New Roman"/>
+          <w:sz w:val="36"/>
+          <w:szCs w:val="24"/>
+          <w:lang w:eastAsia="hu-HU"/>
+        </w:rPr>
+        <w:t>A program segítségével könnyedén nyomon követhetők és elem</w:t>
+      </w:r>
+      <w:r>
+        <w:rPr>
+          <w:rFonts w:ascii="Times New Roman" w:eastAsia="Times New Roman" w:hAnsi="Times New Roman" w:cs="Times New Roman"/>
+          <w:sz w:val="36"/>
+          <w:szCs w:val="24"/>
+          <w:lang w:eastAsia="hu-HU"/>
+        </w:rPr>
+        <w:t>e</w:t>
+      </w:r>
+      <w:r>
+        <w:rPr>
+          <w:rFonts w:ascii="Times New Roman" w:eastAsia="Times New Roman" w:hAnsi="Times New Roman" w:cs="Times New Roman"/>
+          <w:sz w:val="36"/>
+          <w:szCs w:val="24"/>
+          <w:lang w:eastAsia="hu-HU"/>
+        </w:rPr>
+        <w:t xml:space="preserve">zhetők </w:t>
+      </w:r>
+      <w:r>
+        <w:rPr>
+          <w:rFonts w:ascii="Times New Roman" w:eastAsia="Times New Roman" w:hAnsi="Times New Roman" w:cs="Times New Roman"/>
+          <w:sz w:val="36"/>
+          <w:szCs w:val="24"/>
+          <w:lang w:eastAsia="hu-HU"/>
+        </w:rPr>
+        <w:t>az</w:t>
+      </w:r>
+      <w:r>
+        <w:rPr>
+          <w:rFonts w:ascii="Times New Roman" w:eastAsia="Times New Roman" w:hAnsi="Times New Roman" w:cs="Times New Roman"/>
+          <w:sz w:val="36"/>
+          <w:szCs w:val="24"/>
+          <w:lang w:eastAsia="hu-HU"/>
+        </w:rPr>
+        <w:t xml:space="preserve"> osztály</w:t>
+      </w:r>
+      <w:r>
+        <w:rPr>
+          <w:rFonts w:ascii="Times New Roman" w:eastAsia="Times New Roman" w:hAnsi="Times New Roman" w:cs="Times New Roman"/>
+          <w:sz w:val="36"/>
+          <w:szCs w:val="24"/>
+          <w:lang w:eastAsia="hu-HU"/>
+        </w:rPr>
+        <w:t>ok</w:t>
+      </w:r>
+      <w:r>
+        <w:rPr>
+          <w:rFonts w:ascii="Times New Roman" w:eastAsia="Times New Roman" w:hAnsi="Times New Roman" w:cs="Times New Roman"/>
+          <w:sz w:val="36"/>
+          <w:szCs w:val="24"/>
+          <w:lang w:eastAsia="hu-HU"/>
+        </w:rPr>
+        <w:t xml:space="preserve"> tagjainak adatai, különös tekintettel az egészségükre és testtömegükre vonatkozó információkra.</w:t>
+      </w:r>
     </w:p>
     <w:sectPr>
       <w:pgSz w:w="11906" w:h="16838"/>
@@ -260,8 +654,121 @@
 </file>
 
 <file path=word/numbering.xml><?xml version="1.0" encoding="utf-8"?>
-<w:numbering xmlns:wpc="http://schemas.microsoft.com/office/word/2010/wordprocessingCanvas" xmlns:cx="http://schemas.microsoft.com/office/drawing/2014/chartex" xmlns:mc="http://schemas.openxmlformats.org/markup-compatibility/2006" xmlns:o="urn:schemas-microsoft-com:office:office" xmlns:r="http://schemas.openxmlformats.org/officeDocument/2006/relationships" xmlns:m="http://schemas.openxmlformats.org/officeDocument/2006/math" xmlns:v="urn:schemas-microsoft-com:vml" xmlns:wp14="http://schemas.microsoft.com/office/word/2010/wordprocessingDrawing" xmlns:wp="http://schemas.openxmlformats.org/drawingml/2006/wordprocessingDrawing" xmlns:w10="urn:schemas-microsoft-com:office:word" xmlns:w="http://schemas.openxmlformats.org/wordprocessingml/2006/main" xmlns:w14="http://schemas.microsoft.com/office/word/2010/wordml" xmlns:w15="http://schemas.microsoft.com/office/word/2012/wordml" xmlns:w16se="http://schemas.microsoft.com/office/word/2015/wordml/symex" xmlns:wpg="http://schemas.microsoft.com/office/word/2010/wordprocessingGroup" xmlns:wpi="http://schemas.microsoft.com/office/word/2010/wordprocessingInk" xmlns:wne="http://schemas.microsoft.com/office/word/2006/wordml" xmlns:wps="http://schemas.microsoft.com/office/word/2010/wordprocessingShape" mc:Ignorable="w14 w15 w16se wp14">
+<w:numbering xmlns:wpc="http://schemas.microsoft.com/office/word/2010/wordprocessingCanvas" xmlns:cx="http://schemas.microsoft.com/office/drawing/2014/chartex" xmlns:cx1="http://schemas.microsoft.com/office/drawing/2015/9/8/chartex" xmlns:cx2="http://schemas.microsoft.com/office/drawing/2015/10/21/chartex" xmlns:cx3="http://schemas.microsoft.com/office/drawing/2016/5/9/chartex" xmlns:cx4="http://schemas.microsoft.com/office/drawing/2016/5/10/chartex" xmlns:cx5="http://schemas.microsoft.com/office/drawing/2016/5/11/chartex" xmlns:cx6="http://schemas.microsoft.com/office/drawing/2016/5/12/chartex" xmlns:cx7="http://schemas.microsoft.com/office/drawing/2016/5/13/chartex" xmlns:cx8="http://schemas.microsoft.com/office/drawing/2016/5/14/chartex" xmlns:mc="http://schemas.openxmlformats.org/markup-compatibility/2006" xmlns:aink="http://schemas.microsoft.com/office/drawing/2016/ink" xmlns:am3d="http://schemas.microsoft.com/office/drawing/2017/model3d" xmlns:o="urn:schemas-microsoft-com:office:office" xmlns:oel="http://schemas.microsoft.com/office/2019/extlst" xmlns:r="http://schemas.openxmlformats.org/officeDocument/2006/relationships" xmlns:m="http://schemas.openxmlformats.org/officeDocument/2006/math" xmlns:v="urn:schemas-microsoft-com:vml" xmlns:wp14="http://schemas.microsoft.com/office/word/2010/wordprocessingDrawing" xmlns:wp="http://schemas.openxmlformats.org/drawingml/2006/wordprocessingDrawing" xmlns:w10="urn:schemas-microsoft-com:office:word" xmlns:w="http://schemas.openxmlformats.org/wordprocessingml/2006/main" xmlns:w14="http://schemas.microsoft.com/office/word/2010/wordml" xmlns:w15="http://schemas.microsoft.com/office/word/2012/wordml" xmlns:w16cex="http://schemas.microsoft.com/office/word/2018/wordml/cex" xmlns:w16cid="http://schemas.microsoft.com/office/word/2016/wordml/cid" xmlns:w16="http://schemas.microsoft.com/office/word/2018/wordml" xmlns:w16du="http://schemas.microsoft.com/office/word/2023/wordml/word16du" xmlns:w16sdtdh="http://schemas.microsoft.com/office/word/2020/wordml/sdtdatahash" xmlns:w16se="http://schemas.microsoft.com/office/word/2015/wordml/symex" xmlns:wpg="http://schemas.microsoft.com/office/word/2010/wordprocessingGroup" xmlns:wpi="http://schemas.microsoft.com/office/word/2010/wordprocessingInk" xmlns:wne="http://schemas.microsoft.com/office/word/2006/wordml" xmlns:wps="http://schemas.microsoft.com/office/word/2010/wordprocessingShape" mc:Ignorable="w14 w15 w16se w16cid w16 w16cex w16sdtdh w16du wp14">
   <w:abstractNum w:abstractNumId="0" w15:restartNumberingAfterBreak="0">
+    <w:nsid w:val="06D53A44"/>
+    <w:multiLevelType w:val="multilevel"/>
+    <w:tmpl w:val="12129198"/>
+    <w:lvl w:ilvl="0">
+      <w:start w:val="1"/>
+      <w:numFmt w:val="decimal"/>
+      <w:lvlText w:val="%1."/>
+      <w:lvlJc w:val="left"/>
+      <w:pPr>
+        <w:tabs>
+          <w:tab w:val="num" w:pos="720"/>
+        </w:tabs>
+        <w:ind w:left="720" w:hanging="360"/>
+      </w:pPr>
+    </w:lvl>
+    <w:lvl w:ilvl="1" w:tentative="1">
+      <w:start w:val="1"/>
+      <w:numFmt w:val="decimal"/>
+      <w:lvlText w:val="%2."/>
+      <w:lvlJc w:val="left"/>
+      <w:pPr>
+        <w:tabs>
+          <w:tab w:val="num" w:pos="1440"/>
+        </w:tabs>
+        <w:ind w:left="1440" w:hanging="360"/>
+      </w:pPr>
+    </w:lvl>
+    <w:lvl w:ilvl="2" w:tentative="1">
+      <w:start w:val="1"/>
+      <w:numFmt w:val="decimal"/>
+      <w:lvlText w:val="%3."/>
+      <w:lvlJc w:val="left"/>
+      <w:pPr>
+        <w:tabs>
+          <w:tab w:val="num" w:pos="2160"/>
+        </w:tabs>
+        <w:ind w:left="2160" w:hanging="360"/>
+      </w:pPr>
+    </w:lvl>
+    <w:lvl w:ilvl="3" w:tentative="1">
+      <w:start w:val="1"/>
+      <w:numFmt w:val="decimal"/>
+      <w:lvlText w:val="%4."/>
+      <w:lvlJc w:val="left"/>
+      <w:pPr>
+        <w:tabs>
+          <w:tab w:val="num" w:pos="2880"/>
+        </w:tabs>
+        <w:ind w:left="2880" w:hanging="360"/>
+      </w:pPr>
+    </w:lvl>
+    <w:lvl w:ilvl="4" w:tentative="1">
+      <w:start w:val="1"/>
+      <w:numFmt w:val="decimal"/>
+      <w:lvlText w:val="%5."/>
+      <w:lvlJc w:val="left"/>
+      <w:pPr>
+        <w:tabs>
+          <w:tab w:val="num" w:pos="3600"/>
+        </w:tabs>
+        <w:ind w:left="3600" w:hanging="360"/>
+      </w:pPr>
+    </w:lvl>
+    <w:lvl w:ilvl="5" w:tentative="1">
+      <w:start w:val="1"/>
+      <w:numFmt w:val="decimal"/>
+      <w:lvlText w:val="%6."/>
+      <w:lvlJc w:val="left"/>
+      <w:pPr>
+        <w:tabs>
+          <w:tab w:val="num" w:pos="4320"/>
+        </w:tabs>
+        <w:ind w:left="4320" w:hanging="360"/>
+      </w:pPr>
+    </w:lvl>
+    <w:lvl w:ilvl="6" w:tentative="1">
+      <w:start w:val="1"/>
+      <w:numFmt w:val="decimal"/>
+      <w:lvlText w:val="%7."/>
+      <w:lvlJc w:val="left"/>
+      <w:pPr>
+        <w:tabs>
+          <w:tab w:val="num" w:pos="5040"/>
+        </w:tabs>
+        <w:ind w:left="5040" w:hanging="360"/>
+      </w:pPr>
+    </w:lvl>
+    <w:lvl w:ilvl="7" w:tentative="1">
+      <w:start w:val="1"/>
+      <w:numFmt w:val="decimal"/>
+      <w:lvlText w:val="%8."/>
+      <w:lvlJc w:val="left"/>
+      <w:pPr>
+        <w:tabs>
+          <w:tab w:val="num" w:pos="5760"/>
+        </w:tabs>
+        <w:ind w:left="5760" w:hanging="360"/>
+      </w:pPr>
+    </w:lvl>
+    <w:lvl w:ilvl="8" w:tentative="1">
+      <w:start w:val="1"/>
+      <w:numFmt w:val="decimal"/>
+      <w:lvlText w:val="%9."/>
+      <w:lvlJc w:val="left"/>
+      <w:pPr>
+        <w:tabs>
+          <w:tab w:val="num" w:pos="6480"/>
+        </w:tabs>
+        <w:ind w:left="6480" w:hanging="360"/>
+      </w:pPr>
+    </w:lvl>
+  </w:abstractNum>
+  <w:abstractNum w:abstractNumId="1" w15:restartNumberingAfterBreak="0">
     <w:nsid w:val="0D2E46D3"/>
     <w:multiLevelType w:val="hybridMultilevel"/>
     <w:tmpl w:val="80D60E40"/>
@@ -374,7 +881,7 @@
       </w:rPr>
     </w:lvl>
   </w:abstractNum>
-  <w:abstractNum w:abstractNumId="1" w15:restartNumberingAfterBreak="0">
+  <w:abstractNum w:abstractNumId="2" w15:restartNumberingAfterBreak="0">
     <w:nsid w:val="19812CC6"/>
     <w:multiLevelType w:val="hybridMultilevel"/>
     <w:tmpl w:val="DC78993E"/>
@@ -487,7 +994,7 @@
       </w:rPr>
     </w:lvl>
   </w:abstractNum>
-  <w:abstractNum w:abstractNumId="2" w15:restartNumberingAfterBreak="0">
+  <w:abstractNum w:abstractNumId="3" w15:restartNumberingAfterBreak="0">
     <w:nsid w:val="38D745FA"/>
     <w:multiLevelType w:val="hybridMultilevel"/>
     <w:tmpl w:val="0812FE8A"/>
@@ -600,7 +1107,7 @@
       </w:rPr>
     </w:lvl>
   </w:abstractNum>
-  <w:abstractNum w:abstractNumId="3" w15:restartNumberingAfterBreak="0">
+  <w:abstractNum w:abstractNumId="4" w15:restartNumberingAfterBreak="0">
     <w:nsid w:val="3C124ED2"/>
     <w:multiLevelType w:val="hybridMultilevel"/>
     <w:tmpl w:val="1CEA8A7C"/>
@@ -713,7 +1220,7 @@
       </w:rPr>
     </w:lvl>
   </w:abstractNum>
-  <w:abstractNum w:abstractNumId="4" w15:restartNumberingAfterBreak="0">
+  <w:abstractNum w:abstractNumId="5" w15:restartNumberingAfterBreak="0">
     <w:nsid w:val="7AE73062"/>
     <w:multiLevelType w:val="hybridMultilevel"/>
     <w:tmpl w:val="C502691C"/>
@@ -826,26 +1333,29 @@
       </w:rPr>
     </w:lvl>
   </w:abstractNum>
-  <w:num w:numId="1">
+  <w:num w:numId="1" w16cid:durableId="781460542">
+    <w:abstractNumId w:val="3"/>
+  </w:num>
+  <w:num w:numId="2" w16cid:durableId="1481771847">
+    <w:abstractNumId w:val="4"/>
+  </w:num>
+  <w:num w:numId="3" w16cid:durableId="988556428">
     <w:abstractNumId w:val="2"/>
   </w:num>
-  <w:num w:numId="2">
-    <w:abstractNumId w:val="3"/>
-  </w:num>
-  <w:num w:numId="3">
+  <w:num w:numId="4" w16cid:durableId="931739468">
     <w:abstractNumId w:val="1"/>
   </w:num>
-  <w:num w:numId="4">
+  <w:num w:numId="5" w16cid:durableId="1120762611">
+    <w:abstractNumId w:val="5"/>
+  </w:num>
+  <w:num w:numId="6" w16cid:durableId="862323892">
     <w:abstractNumId w:val="0"/>
-  </w:num>
-  <w:num w:numId="5">
-    <w:abstractNumId w:val="4"/>
   </w:num>
 </w:numbering>
 </file>
 
 <file path=word/styles.xml><?xml version="1.0" encoding="utf-8"?>
-<w:styles xmlns:mc="http://schemas.openxmlformats.org/markup-compatibility/2006" xmlns:r="http://schemas.openxmlformats.org/officeDocument/2006/relationships" xmlns:w="http://schemas.openxmlformats.org/wordprocessingml/2006/main" xmlns:w14="http://schemas.microsoft.com/office/word/2010/wordml" xmlns:w15="http://schemas.microsoft.com/office/word/2012/wordml" xmlns:w16se="http://schemas.microsoft.com/office/word/2015/wordml/symex" mc:Ignorable="w14 w15 w16se">
+<w:styles xmlns:mc="http://schemas.openxmlformats.org/markup-compatibility/2006" xmlns:r="http://schemas.openxmlformats.org/officeDocument/2006/relationships" xmlns:w="http://schemas.openxmlformats.org/wordprocessingml/2006/main" xmlns:w14="http://schemas.microsoft.com/office/word/2010/wordml" xmlns:w15="http://schemas.microsoft.com/office/word/2012/wordml" xmlns:w16cex="http://schemas.microsoft.com/office/word/2018/wordml/cex" xmlns:w16cid="http://schemas.microsoft.com/office/word/2016/wordml/cid" xmlns:w16="http://schemas.microsoft.com/office/word/2018/wordml" xmlns:w16du="http://schemas.microsoft.com/office/word/2023/wordml/word16du" xmlns:w16sdtdh="http://schemas.microsoft.com/office/word/2020/wordml/sdtdatahash" xmlns:w16se="http://schemas.microsoft.com/office/word/2015/wordml/symex" mc:Ignorable="w14 w15 w16se w16cid w16 w16cex w16sdtdh w16du">
   <w:docDefaults>
     <w:rPrDefault>
       <w:rPr>
@@ -861,7 +1371,7 @@
       </w:pPr>
     </w:pPrDefault>
   </w:docDefaults>
-  <w:latentStyles w:defLockedState="0" w:defUIPriority="99" w:defSemiHidden="0" w:defUnhideWhenUsed="0" w:defQFormat="0" w:count="371">
+  <w:latentStyles w:defLockedState="0" w:defUIPriority="99" w:defSemiHidden="0" w:defUnhideWhenUsed="0" w:defQFormat="0" w:count="376">
     <w:lsdException w:name="Normal" w:uiPriority="0" w:qFormat="1"/>
     <w:lsdException w:name="heading 1" w:uiPriority="9" w:qFormat="1"/>
     <w:lsdException w:name="heading 2" w:semiHidden="1" w:uiPriority="9" w:unhideWhenUsed="1" w:qFormat="1"/>
@@ -1233,18 +1743,43 @@
     <w:lsdException w:name="List Table 5 Dark Accent 6" w:uiPriority="50"/>
     <w:lsdException w:name="List Table 6 Colorful Accent 6" w:uiPriority="51"/>
     <w:lsdException w:name="List Table 7 Colorful Accent 6" w:uiPriority="52"/>
+    <w:lsdException w:name="Mention" w:semiHidden="1" w:unhideWhenUsed="1"/>
+    <w:lsdException w:name="Smart Hyperlink" w:semiHidden="1" w:unhideWhenUsed="1"/>
+    <w:lsdException w:name="Hashtag" w:semiHidden="1" w:unhideWhenUsed="1"/>
+    <w:lsdException w:name="Unresolved Mention" w:semiHidden="1" w:unhideWhenUsed="1"/>
+    <w:lsdException w:name="Smart Link" w:semiHidden="1" w:unhideWhenUsed="1"/>
   </w:latentStyles>
-  <w:style w:type="paragraph" w:default="1" w:styleId="Norml">
+  <w:style w:type="paragraph" w:default="1" w:styleId="Normal">
     <w:name w:val="Normal"/>
     <w:qFormat/>
   </w:style>
-  <w:style w:type="character" w:default="1" w:styleId="Bekezdsalapbettpusa">
+  <w:style w:type="paragraph" w:styleId="Heading3">
+    <w:name w:val="heading 3"/>
+    <w:basedOn w:val="Normal"/>
+    <w:link w:val="Heading3Char"/>
+    <w:uiPriority w:val="9"/>
+    <w:qFormat/>
+    <w:rsid w:val="007A23D2"/>
+    <w:pPr>
+      <w:spacing w:before="100" w:beforeAutospacing="1" w:after="100" w:afterAutospacing="1" w:line="240" w:lineRule="auto"/>
+      <w:outlineLvl w:val="2"/>
+    </w:pPr>
+    <w:rPr>
+      <w:rFonts w:ascii="Times New Roman" w:eastAsia="Times New Roman" w:hAnsi="Times New Roman" w:cs="Times New Roman"/>
+      <w:b/>
+      <w:bCs/>
+      <w:sz w:val="27"/>
+      <w:szCs w:val="27"/>
+      <w:lang w:eastAsia="hu-HU"/>
+    </w:rPr>
+  </w:style>
+  <w:style w:type="character" w:default="1" w:styleId="DefaultParagraphFont">
     <w:name w:val="Default Paragraph Font"/>
     <w:uiPriority w:val="1"/>
     <w:semiHidden/>
     <w:unhideWhenUsed/>
   </w:style>
-  <w:style w:type="table" w:default="1" w:styleId="Normltblzat">
+  <w:style w:type="table" w:default="1" w:styleId="TableNormal">
     <w:name w:val="Normal Table"/>
     <w:uiPriority w:val="99"/>
     <w:semiHidden/>
@@ -1259,15 +1794,15 @@
       </w:tblCellMar>
     </w:tblPr>
   </w:style>
-  <w:style w:type="numbering" w:default="1" w:styleId="Nemlista">
+  <w:style w:type="numbering" w:default="1" w:styleId="NoList">
     <w:name w:val="No List"/>
     <w:uiPriority w:val="99"/>
     <w:semiHidden/>
     <w:unhideWhenUsed/>
   </w:style>
-  <w:style w:type="paragraph" w:styleId="Listaszerbekezds">
+  <w:style w:type="paragraph" w:styleId="ListParagraph">
     <w:name w:val="List Paragraph"/>
-    <w:basedOn w:val="Norml"/>
+    <w:basedOn w:val="Normal"/>
     <w:uiPriority w:val="34"/>
     <w:qFormat/>
     <w:rsid w:val="00B03367"/>
@@ -1275,6 +1810,49 @@
       <w:ind w:left="720"/>
       <w:contextualSpacing/>
     </w:pPr>
+  </w:style>
+  <w:style w:type="character" w:customStyle="1" w:styleId="Heading3Char">
+    <w:name w:val="Heading 3 Char"/>
+    <w:basedOn w:val="DefaultParagraphFont"/>
+    <w:link w:val="Heading3"/>
+    <w:uiPriority w:val="9"/>
+    <w:rsid w:val="007A23D2"/>
+    <w:rPr>
+      <w:rFonts w:ascii="Times New Roman" w:eastAsia="Times New Roman" w:hAnsi="Times New Roman" w:cs="Times New Roman"/>
+      <w:b/>
+      <w:bCs/>
+      <w:sz w:val="27"/>
+      <w:szCs w:val="27"/>
+      <w:lang w:eastAsia="hu-HU"/>
+    </w:rPr>
+  </w:style>
+  <w:style w:type="paragraph" w:styleId="NormalWeb">
+    <w:name w:val="Normal (Web)"/>
+    <w:basedOn w:val="Normal"/>
+    <w:uiPriority w:val="99"/>
+    <w:semiHidden/>
+    <w:unhideWhenUsed/>
+    <w:rsid w:val="007A23D2"/>
+    <w:pPr>
+      <w:spacing w:before="100" w:beforeAutospacing="1" w:after="100" w:afterAutospacing="1" w:line="240" w:lineRule="auto"/>
+    </w:pPr>
+    <w:rPr>
+      <w:rFonts w:ascii="Times New Roman" w:eastAsia="Times New Roman" w:hAnsi="Times New Roman" w:cs="Times New Roman"/>
+      <w:sz w:val="24"/>
+      <w:szCs w:val="24"/>
+      <w:lang w:eastAsia="hu-HU"/>
+    </w:rPr>
+  </w:style>
+  <w:style w:type="character" w:styleId="Strong">
+    <w:name w:val="Strong"/>
+    <w:basedOn w:val="DefaultParagraphFont"/>
+    <w:uiPriority w:val="22"/>
+    <w:qFormat/>
+    <w:rsid w:val="007A23D2"/>
+    <w:rPr>
+      <w:b/>
+      <w:bCs/>
+    </w:rPr>
   </w:style>
 </w:styles>
 </file>

</xml_diff>